<commit_message>
BAE - First Evaluation: Work for Christmas, almost finished
</commit_message>
<xml_diff>
--- a/Business and Entrepreneurship/Trabajo Enero.docx
+++ b/Business and Entrepreneurship/Trabajo Enero.docx
@@ -86,7 +86,7 @@
           </mc:Choice>
           <mc:Fallback>
             <w:pict>
-              <v:rect w14:anchorId="42562763" id="Rectangle 2" o:spid="_x0000_s1026" style="position:absolute;margin-left:-76.6pt;margin-top:-74.65pt;width:597.95pt;height:844pt;z-index:-251657216;visibility:visible;mso-wrap-style:square;mso-width-percent:0;mso-height-percent:0;mso-wrap-distance-left:9pt;mso-wrap-distance-top:0;mso-wrap-distance-right:9pt;mso-wrap-distance-bottom:0;mso-position-horizontal:absolute;mso-position-horizontal-relative:text;mso-position-vertical:absolute;mso-position-vertical-relative:text;mso-width-percent:0;mso-height-percent:0;mso-width-relative:margin;mso-height-relative:margin;v-text-anchor:middle" o:gfxdata="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" fillcolor="black [3213]" strokecolor="#09101d [484]" strokeweight="1pt"/>
+              <v:rect w14:anchorId="3B3C883E" id="Rectangle 2" o:spid="_x0000_s1026" style="position:absolute;margin-left:-76.6pt;margin-top:-74.65pt;width:597.95pt;height:844pt;z-index:-251657216;visibility:visible;mso-wrap-style:square;mso-width-percent:0;mso-height-percent:0;mso-wrap-distance-left:9pt;mso-wrap-distance-top:0;mso-wrap-distance-right:9pt;mso-wrap-distance-bottom:0;mso-position-horizontal:absolute;mso-position-horizontal-relative:text;mso-position-vertical:absolute;mso-position-vertical-relative:text;mso-width-percent:0;mso-height-percent:0;mso-width-relative:margin;mso-height-relative:margin;v-text-anchor:middle" o:gfxdata="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" fillcolor="black [3213]" strokecolor="#09101d [484]" strokeweight="1pt"/>
             </w:pict>
           </mc:Fallback>
         </mc:AlternateContent>
@@ -526,7 +526,7 @@
             <w:spacing w:after="240" w:line="360" w:lineRule="auto"/>
             <w:jc w:val="both"/>
             <w:rPr>
-              <w:rFonts w:eastAsiaTheme="minorEastAsia" w:cstheme="minorBidi"/>
+              <w:rFonts w:ascii="Arial" w:eastAsiaTheme="minorEastAsia" w:hAnsi="Arial" w:cs="Arial"/>
               <w:b w:val="0"/>
               <w:bCs w:val="0"/>
               <w:i w:val="0"/>
@@ -581,6 +581,7 @@
             </w:r>
             <w:r>
               <w:rPr>
+                <w:rFonts w:ascii="Arial" w:hAnsi="Arial" w:cs="Arial"/>
                 <w:b w:val="0"/>
                 <w:bCs w:val="0"/>
                 <w:i w:val="0"/>
@@ -592,6 +593,7 @@
             </w:r>
             <w:r>
               <w:rPr>
+                <w:rFonts w:ascii="Arial" w:hAnsi="Arial" w:cs="Arial"/>
                 <w:b w:val="0"/>
                 <w:bCs w:val="0"/>
                 <w:i w:val="0"/>
@@ -603,6 +605,7 @@
             </w:r>
             <w:r>
               <w:rPr>
+                <w:rFonts w:ascii="Arial" w:hAnsi="Arial" w:cs="Arial"/>
                 <w:b w:val="0"/>
                 <w:bCs w:val="0"/>
                 <w:i w:val="0"/>
@@ -614,6 +617,7 @@
             </w:r>
             <w:r>
               <w:rPr>
+                <w:rFonts w:ascii="Arial" w:hAnsi="Arial" w:cs="Arial"/>
                 <w:b w:val="0"/>
                 <w:bCs w:val="0"/>
                 <w:i w:val="0"/>
@@ -624,6 +628,7 @@
             </w:r>
             <w:r>
               <w:rPr>
+                <w:rFonts w:ascii="Arial" w:hAnsi="Arial" w:cs="Arial"/>
                 <w:b w:val="0"/>
                 <w:bCs w:val="0"/>
                 <w:i w:val="0"/>
@@ -635,6 +640,7 @@
             </w:r>
             <w:r>
               <w:rPr>
+                <w:rFonts w:ascii="Arial" w:hAnsi="Arial" w:cs="Arial"/>
                 <w:b w:val="0"/>
                 <w:bCs w:val="0"/>
                 <w:i w:val="0"/>
@@ -646,6 +652,7 @@
             </w:r>
             <w:r>
               <w:rPr>
+                <w:rFonts w:ascii="Arial" w:hAnsi="Arial" w:cs="Arial"/>
                 <w:b w:val="0"/>
                 <w:bCs w:val="0"/>
                 <w:i w:val="0"/>
@@ -666,7 +673,7 @@
             <w:spacing w:after="240" w:line="360" w:lineRule="auto"/>
             <w:jc w:val="both"/>
             <w:rPr>
-              <w:rFonts w:eastAsiaTheme="minorEastAsia" w:cstheme="minorBidi"/>
+              <w:rFonts w:ascii="Arial" w:eastAsiaTheme="minorEastAsia" w:hAnsi="Arial" w:cs="Arial"/>
               <w:b w:val="0"/>
               <w:bCs w:val="0"/>
               <w:noProof/>
@@ -691,6 +698,7 @@
             </w:r>
             <w:r>
               <w:rPr>
+                <w:rFonts w:ascii="Arial" w:hAnsi="Arial" w:cs="Arial"/>
                 <w:b w:val="0"/>
                 <w:bCs w:val="0"/>
                 <w:noProof/>
@@ -702,6 +710,7 @@
             </w:r>
             <w:r>
               <w:rPr>
+                <w:rFonts w:ascii="Arial" w:hAnsi="Arial" w:cs="Arial"/>
                 <w:b w:val="0"/>
                 <w:bCs w:val="0"/>
                 <w:noProof/>
@@ -713,6 +722,7 @@
             </w:r>
             <w:r>
               <w:rPr>
+                <w:rFonts w:ascii="Arial" w:hAnsi="Arial" w:cs="Arial"/>
                 <w:b w:val="0"/>
                 <w:bCs w:val="0"/>
                 <w:noProof/>
@@ -724,6 +734,7 @@
             </w:r>
             <w:r>
               <w:rPr>
+                <w:rFonts w:ascii="Arial" w:hAnsi="Arial" w:cs="Arial"/>
                 <w:b w:val="0"/>
                 <w:bCs w:val="0"/>
                 <w:noProof/>
@@ -734,6 +745,7 @@
             </w:r>
             <w:r>
               <w:rPr>
+                <w:rFonts w:ascii="Arial" w:hAnsi="Arial" w:cs="Arial"/>
                 <w:b w:val="0"/>
                 <w:bCs w:val="0"/>
                 <w:noProof/>
@@ -745,6 +757,7 @@
             </w:r>
             <w:r>
               <w:rPr>
+                <w:rFonts w:ascii="Arial" w:hAnsi="Arial" w:cs="Arial"/>
                 <w:b w:val="0"/>
                 <w:bCs w:val="0"/>
                 <w:noProof/>
@@ -756,6 +769,7 @@
             </w:r>
             <w:r>
               <w:rPr>
+                <w:rFonts w:ascii="Arial" w:hAnsi="Arial" w:cs="Arial"/>
                 <w:b w:val="0"/>
                 <w:bCs w:val="0"/>
                 <w:noProof/>
@@ -776,7 +790,7 @@
             <w:spacing w:after="240" w:line="360" w:lineRule="auto"/>
             <w:jc w:val="both"/>
             <w:rPr>
-              <w:rFonts w:eastAsiaTheme="minorEastAsia" w:cstheme="minorBidi"/>
+              <w:rFonts w:ascii="Arial" w:eastAsiaTheme="minorEastAsia" w:hAnsi="Arial" w:cs="Arial"/>
               <w:b w:val="0"/>
               <w:bCs w:val="0"/>
               <w:noProof/>
@@ -801,6 +815,7 @@
             </w:r>
             <w:r>
               <w:rPr>
+                <w:rFonts w:ascii="Arial" w:hAnsi="Arial" w:cs="Arial"/>
                 <w:b w:val="0"/>
                 <w:bCs w:val="0"/>
                 <w:noProof/>
@@ -812,6 +827,7 @@
             </w:r>
             <w:r>
               <w:rPr>
+                <w:rFonts w:ascii="Arial" w:hAnsi="Arial" w:cs="Arial"/>
                 <w:b w:val="0"/>
                 <w:bCs w:val="0"/>
                 <w:noProof/>
@@ -823,6 +839,7 @@
             </w:r>
             <w:r>
               <w:rPr>
+                <w:rFonts w:ascii="Arial" w:hAnsi="Arial" w:cs="Arial"/>
                 <w:b w:val="0"/>
                 <w:bCs w:val="0"/>
                 <w:noProof/>
@@ -834,6 +851,7 @@
             </w:r>
             <w:r>
               <w:rPr>
+                <w:rFonts w:ascii="Arial" w:hAnsi="Arial" w:cs="Arial"/>
                 <w:b w:val="0"/>
                 <w:bCs w:val="0"/>
                 <w:noProof/>
@@ -844,6 +862,7 @@
             </w:r>
             <w:r>
               <w:rPr>
+                <w:rFonts w:ascii="Arial" w:hAnsi="Arial" w:cs="Arial"/>
                 <w:b w:val="0"/>
                 <w:bCs w:val="0"/>
                 <w:noProof/>
@@ -855,6 +874,7 @@
             </w:r>
             <w:r>
               <w:rPr>
+                <w:rFonts w:ascii="Arial" w:hAnsi="Arial" w:cs="Arial"/>
                 <w:b w:val="0"/>
                 <w:bCs w:val="0"/>
                 <w:noProof/>
@@ -866,6 +886,7 @@
             </w:r>
             <w:r>
               <w:rPr>
+                <w:rFonts w:ascii="Arial" w:hAnsi="Arial" w:cs="Arial"/>
                 <w:b w:val="0"/>
                 <w:bCs w:val="0"/>
                 <w:noProof/>
@@ -886,7 +907,7 @@
             <w:spacing w:after="240" w:line="360" w:lineRule="auto"/>
             <w:jc w:val="both"/>
             <w:rPr>
-              <w:rFonts w:eastAsiaTheme="minorEastAsia" w:cstheme="minorBidi"/>
+              <w:rFonts w:ascii="Arial" w:eastAsiaTheme="minorEastAsia" w:hAnsi="Arial" w:cs="Arial"/>
               <w:b w:val="0"/>
               <w:bCs w:val="0"/>
               <w:noProof/>
@@ -911,6 +932,7 @@
             </w:r>
             <w:r>
               <w:rPr>
+                <w:rFonts w:ascii="Arial" w:hAnsi="Arial" w:cs="Arial"/>
                 <w:b w:val="0"/>
                 <w:bCs w:val="0"/>
                 <w:noProof/>
@@ -922,6 +944,7 @@
             </w:r>
             <w:r>
               <w:rPr>
+                <w:rFonts w:ascii="Arial" w:hAnsi="Arial" w:cs="Arial"/>
                 <w:b w:val="0"/>
                 <w:bCs w:val="0"/>
                 <w:noProof/>
@@ -933,6 +956,7 @@
             </w:r>
             <w:r>
               <w:rPr>
+                <w:rFonts w:ascii="Arial" w:hAnsi="Arial" w:cs="Arial"/>
                 <w:b w:val="0"/>
                 <w:bCs w:val="0"/>
                 <w:noProof/>
@@ -944,6 +968,7 @@
             </w:r>
             <w:r>
               <w:rPr>
+                <w:rFonts w:ascii="Arial" w:hAnsi="Arial" w:cs="Arial"/>
                 <w:b w:val="0"/>
                 <w:bCs w:val="0"/>
                 <w:noProof/>
@@ -954,6 +979,7 @@
             </w:r>
             <w:r>
               <w:rPr>
+                <w:rFonts w:ascii="Arial" w:hAnsi="Arial" w:cs="Arial"/>
                 <w:b w:val="0"/>
                 <w:bCs w:val="0"/>
                 <w:noProof/>
@@ -965,6 +991,7 @@
             </w:r>
             <w:r>
               <w:rPr>
+                <w:rFonts w:ascii="Arial" w:hAnsi="Arial" w:cs="Arial"/>
                 <w:b w:val="0"/>
                 <w:bCs w:val="0"/>
                 <w:noProof/>
@@ -976,6 +1003,7 @@
             </w:r>
             <w:r>
               <w:rPr>
+                <w:rFonts w:ascii="Arial" w:hAnsi="Arial" w:cs="Arial"/>
                 <w:b w:val="0"/>
                 <w:bCs w:val="0"/>
                 <w:noProof/>
@@ -996,7 +1024,7 @@
             <w:spacing w:after="240" w:line="360" w:lineRule="auto"/>
             <w:jc w:val="both"/>
             <w:rPr>
-              <w:rFonts w:eastAsiaTheme="minorEastAsia" w:cstheme="minorBidi"/>
+              <w:rFonts w:ascii="Arial" w:eastAsiaTheme="minorEastAsia" w:hAnsi="Arial" w:cs="Arial"/>
               <w:b w:val="0"/>
               <w:bCs w:val="0"/>
               <w:noProof/>
@@ -1021,6 +1049,7 @@
             </w:r>
             <w:r>
               <w:rPr>
+                <w:rFonts w:ascii="Arial" w:hAnsi="Arial" w:cs="Arial"/>
                 <w:b w:val="0"/>
                 <w:bCs w:val="0"/>
                 <w:noProof/>
@@ -1032,6 +1061,7 @@
             </w:r>
             <w:r>
               <w:rPr>
+                <w:rFonts w:ascii="Arial" w:hAnsi="Arial" w:cs="Arial"/>
                 <w:b w:val="0"/>
                 <w:bCs w:val="0"/>
                 <w:noProof/>
@@ -1043,6 +1073,7 @@
             </w:r>
             <w:r>
               <w:rPr>
+                <w:rFonts w:ascii="Arial" w:hAnsi="Arial" w:cs="Arial"/>
                 <w:b w:val="0"/>
                 <w:bCs w:val="0"/>
                 <w:noProof/>
@@ -1054,6 +1085,7 @@
             </w:r>
             <w:r>
               <w:rPr>
+                <w:rFonts w:ascii="Arial" w:hAnsi="Arial" w:cs="Arial"/>
                 <w:b w:val="0"/>
                 <w:bCs w:val="0"/>
                 <w:noProof/>
@@ -1064,6 +1096,7 @@
             </w:r>
             <w:r>
               <w:rPr>
+                <w:rFonts w:ascii="Arial" w:hAnsi="Arial" w:cs="Arial"/>
                 <w:b w:val="0"/>
                 <w:bCs w:val="0"/>
                 <w:noProof/>
@@ -1075,6 +1108,7 @@
             </w:r>
             <w:r>
               <w:rPr>
+                <w:rFonts w:ascii="Arial" w:hAnsi="Arial" w:cs="Arial"/>
                 <w:b w:val="0"/>
                 <w:bCs w:val="0"/>
                 <w:noProof/>
@@ -1086,6 +1120,7 @@
             </w:r>
             <w:r>
               <w:rPr>
+                <w:rFonts w:ascii="Arial" w:hAnsi="Arial" w:cs="Arial"/>
                 <w:b w:val="0"/>
                 <w:bCs w:val="0"/>
                 <w:noProof/>
@@ -1106,7 +1141,7 @@
             <w:spacing w:after="240" w:line="360" w:lineRule="auto"/>
             <w:jc w:val="both"/>
             <w:rPr>
-              <w:rFonts w:eastAsiaTheme="minorEastAsia" w:cstheme="minorBidi"/>
+              <w:rFonts w:ascii="Arial" w:eastAsiaTheme="minorEastAsia" w:hAnsi="Arial" w:cs="Arial"/>
               <w:b w:val="0"/>
               <w:bCs w:val="0"/>
               <w:noProof/>
@@ -1131,6 +1166,7 @@
             </w:r>
             <w:r>
               <w:rPr>
+                <w:rFonts w:ascii="Arial" w:hAnsi="Arial" w:cs="Arial"/>
                 <w:b w:val="0"/>
                 <w:bCs w:val="0"/>
                 <w:noProof/>
@@ -1142,6 +1178,7 @@
             </w:r>
             <w:r>
               <w:rPr>
+                <w:rFonts w:ascii="Arial" w:hAnsi="Arial" w:cs="Arial"/>
                 <w:b w:val="0"/>
                 <w:bCs w:val="0"/>
                 <w:noProof/>
@@ -1153,6 +1190,7 @@
             </w:r>
             <w:r>
               <w:rPr>
+                <w:rFonts w:ascii="Arial" w:hAnsi="Arial" w:cs="Arial"/>
                 <w:b w:val="0"/>
                 <w:bCs w:val="0"/>
                 <w:noProof/>
@@ -1164,6 +1202,7 @@
             </w:r>
             <w:r>
               <w:rPr>
+                <w:rFonts w:ascii="Arial" w:hAnsi="Arial" w:cs="Arial"/>
                 <w:b w:val="0"/>
                 <w:bCs w:val="0"/>
                 <w:noProof/>
@@ -1174,6 +1213,7 @@
             </w:r>
             <w:r>
               <w:rPr>
+                <w:rFonts w:ascii="Arial" w:hAnsi="Arial" w:cs="Arial"/>
                 <w:b w:val="0"/>
                 <w:bCs w:val="0"/>
                 <w:noProof/>
@@ -1185,6 +1225,7 @@
             </w:r>
             <w:r>
               <w:rPr>
+                <w:rFonts w:ascii="Arial" w:hAnsi="Arial" w:cs="Arial"/>
                 <w:b w:val="0"/>
                 <w:bCs w:val="0"/>
                 <w:noProof/>
@@ -1196,6 +1237,7 @@
             </w:r>
             <w:r>
               <w:rPr>
+                <w:rFonts w:ascii="Arial" w:hAnsi="Arial" w:cs="Arial"/>
                 <w:b w:val="0"/>
                 <w:bCs w:val="0"/>
                 <w:noProof/>
@@ -1216,7 +1258,7 @@
             <w:spacing w:after="240" w:line="360" w:lineRule="auto"/>
             <w:jc w:val="both"/>
             <w:rPr>
-              <w:rFonts w:eastAsiaTheme="minorEastAsia" w:cstheme="minorBidi"/>
+              <w:rFonts w:ascii="Arial" w:eastAsiaTheme="minorEastAsia" w:hAnsi="Arial" w:cs="Arial"/>
               <w:b w:val="0"/>
               <w:bCs w:val="0"/>
               <w:i w:val="0"/>
@@ -1241,6 +1283,7 @@
             </w:r>
             <w:r>
               <w:rPr>
+                <w:rFonts w:ascii="Arial" w:hAnsi="Arial" w:cs="Arial"/>
                 <w:b w:val="0"/>
                 <w:bCs w:val="0"/>
                 <w:i w:val="0"/>
@@ -1252,6 +1295,7 @@
             </w:r>
             <w:r>
               <w:rPr>
+                <w:rFonts w:ascii="Arial" w:hAnsi="Arial" w:cs="Arial"/>
                 <w:b w:val="0"/>
                 <w:bCs w:val="0"/>
                 <w:i w:val="0"/>
@@ -1263,6 +1307,7 @@
             </w:r>
             <w:r>
               <w:rPr>
+                <w:rFonts w:ascii="Arial" w:hAnsi="Arial" w:cs="Arial"/>
                 <w:b w:val="0"/>
                 <w:bCs w:val="0"/>
                 <w:i w:val="0"/>
@@ -1274,6 +1319,7 @@
             </w:r>
             <w:r>
               <w:rPr>
+                <w:rFonts w:ascii="Arial" w:hAnsi="Arial" w:cs="Arial"/>
                 <w:b w:val="0"/>
                 <w:bCs w:val="0"/>
                 <w:i w:val="0"/>
@@ -1284,6 +1330,7 @@
             </w:r>
             <w:r>
               <w:rPr>
+                <w:rFonts w:ascii="Arial" w:hAnsi="Arial" w:cs="Arial"/>
                 <w:b w:val="0"/>
                 <w:bCs w:val="0"/>
                 <w:i w:val="0"/>
@@ -1295,6 +1342,7 @@
             </w:r>
             <w:r>
               <w:rPr>
+                <w:rFonts w:ascii="Arial" w:hAnsi="Arial" w:cs="Arial"/>
                 <w:b w:val="0"/>
                 <w:bCs w:val="0"/>
                 <w:i w:val="0"/>
@@ -1306,6 +1354,7 @@
             </w:r>
             <w:r>
               <w:rPr>
+                <w:rFonts w:ascii="Arial" w:hAnsi="Arial" w:cs="Arial"/>
                 <w:b w:val="0"/>
                 <w:bCs w:val="0"/>
                 <w:i w:val="0"/>
@@ -1326,7 +1375,7 @@
             <w:spacing w:after="240" w:line="360" w:lineRule="auto"/>
             <w:jc w:val="both"/>
             <w:rPr>
-              <w:rFonts w:eastAsiaTheme="minorEastAsia" w:cstheme="minorBidi"/>
+              <w:rFonts w:ascii="Arial" w:eastAsiaTheme="minorEastAsia" w:hAnsi="Arial" w:cs="Arial"/>
               <w:b w:val="0"/>
               <w:bCs w:val="0"/>
               <w:noProof/>
@@ -1351,6 +1400,7 @@
             </w:r>
             <w:r>
               <w:rPr>
+                <w:rFonts w:ascii="Arial" w:hAnsi="Arial" w:cs="Arial"/>
                 <w:b w:val="0"/>
                 <w:bCs w:val="0"/>
                 <w:noProof/>
@@ -1362,6 +1412,7 @@
             </w:r>
             <w:r>
               <w:rPr>
+                <w:rFonts w:ascii="Arial" w:hAnsi="Arial" w:cs="Arial"/>
                 <w:b w:val="0"/>
                 <w:bCs w:val="0"/>
                 <w:noProof/>
@@ -1373,6 +1424,7 @@
             </w:r>
             <w:r>
               <w:rPr>
+                <w:rFonts w:ascii="Arial" w:hAnsi="Arial" w:cs="Arial"/>
                 <w:b w:val="0"/>
                 <w:bCs w:val="0"/>
                 <w:noProof/>
@@ -1384,6 +1436,7 @@
             </w:r>
             <w:r>
               <w:rPr>
+                <w:rFonts w:ascii="Arial" w:hAnsi="Arial" w:cs="Arial"/>
                 <w:b w:val="0"/>
                 <w:bCs w:val="0"/>
                 <w:noProof/>
@@ -1394,6 +1447,7 @@
             </w:r>
             <w:r>
               <w:rPr>
+                <w:rFonts w:ascii="Arial" w:hAnsi="Arial" w:cs="Arial"/>
                 <w:b w:val="0"/>
                 <w:bCs w:val="0"/>
                 <w:noProof/>
@@ -1405,6 +1459,7 @@
             </w:r>
             <w:r>
               <w:rPr>
+                <w:rFonts w:ascii="Arial" w:hAnsi="Arial" w:cs="Arial"/>
                 <w:b w:val="0"/>
                 <w:bCs w:val="0"/>
                 <w:noProof/>
@@ -1416,6 +1471,7 @@
             </w:r>
             <w:r>
               <w:rPr>
+                <w:rFonts w:ascii="Arial" w:hAnsi="Arial" w:cs="Arial"/>
                 <w:b w:val="0"/>
                 <w:bCs w:val="0"/>
                 <w:noProof/>
@@ -1436,7 +1492,7 @@
             <w:spacing w:after="240" w:line="360" w:lineRule="auto"/>
             <w:jc w:val="both"/>
             <w:rPr>
-              <w:rFonts w:eastAsiaTheme="minorEastAsia" w:cstheme="minorBidi"/>
+              <w:rFonts w:ascii="Arial" w:eastAsiaTheme="minorEastAsia" w:hAnsi="Arial" w:cs="Arial"/>
               <w:b w:val="0"/>
               <w:bCs w:val="0"/>
               <w:noProof/>
@@ -1461,6 +1517,7 @@
             </w:r>
             <w:r>
               <w:rPr>
+                <w:rFonts w:ascii="Arial" w:hAnsi="Arial" w:cs="Arial"/>
                 <w:b w:val="0"/>
                 <w:bCs w:val="0"/>
                 <w:noProof/>
@@ -1472,6 +1529,7 @@
             </w:r>
             <w:r>
               <w:rPr>
+                <w:rFonts w:ascii="Arial" w:hAnsi="Arial" w:cs="Arial"/>
                 <w:b w:val="0"/>
                 <w:bCs w:val="0"/>
                 <w:noProof/>
@@ -1483,6 +1541,7 @@
             </w:r>
             <w:r>
               <w:rPr>
+                <w:rFonts w:ascii="Arial" w:hAnsi="Arial" w:cs="Arial"/>
                 <w:b w:val="0"/>
                 <w:bCs w:val="0"/>
                 <w:noProof/>
@@ -1494,6 +1553,7 @@
             </w:r>
             <w:r>
               <w:rPr>
+                <w:rFonts w:ascii="Arial" w:hAnsi="Arial" w:cs="Arial"/>
                 <w:b w:val="0"/>
                 <w:bCs w:val="0"/>
                 <w:noProof/>
@@ -1504,6 +1564,7 @@
             </w:r>
             <w:r>
               <w:rPr>
+                <w:rFonts w:ascii="Arial" w:hAnsi="Arial" w:cs="Arial"/>
                 <w:b w:val="0"/>
                 <w:bCs w:val="0"/>
                 <w:noProof/>
@@ -1515,6 +1576,7 @@
             </w:r>
             <w:r>
               <w:rPr>
+                <w:rFonts w:ascii="Arial" w:hAnsi="Arial" w:cs="Arial"/>
                 <w:b w:val="0"/>
                 <w:bCs w:val="0"/>
                 <w:noProof/>
@@ -1522,10 +1584,11 @@
                 <w:sz w:val="24"/>
                 <w:szCs w:val="24"/>
               </w:rPr>
-              <w:t>7</w:t>
-            </w:r>
-            <w:r>
-              <w:rPr>
+              <w:t>9</w:t>
+            </w:r>
+            <w:r>
+              <w:rPr>
+                <w:rFonts w:ascii="Arial" w:hAnsi="Arial" w:cs="Arial"/>
                 <w:b w:val="0"/>
                 <w:bCs w:val="0"/>
                 <w:noProof/>
@@ -1546,7 +1609,7 @@
             <w:spacing w:after="240" w:line="360" w:lineRule="auto"/>
             <w:jc w:val="both"/>
             <w:rPr>
-              <w:rFonts w:eastAsiaTheme="minorEastAsia" w:cstheme="minorBidi"/>
+              <w:rFonts w:ascii="Arial" w:eastAsiaTheme="minorEastAsia" w:hAnsi="Arial" w:cs="Arial"/>
               <w:b w:val="0"/>
               <w:bCs w:val="0"/>
               <w:i w:val="0"/>
@@ -1571,6 +1634,7 @@
             </w:r>
             <w:r>
               <w:rPr>
+                <w:rFonts w:ascii="Arial" w:hAnsi="Arial" w:cs="Arial"/>
                 <w:b w:val="0"/>
                 <w:bCs w:val="0"/>
                 <w:i w:val="0"/>
@@ -1582,6 +1646,7 @@
             </w:r>
             <w:r>
               <w:rPr>
+                <w:rFonts w:ascii="Arial" w:hAnsi="Arial" w:cs="Arial"/>
                 <w:b w:val="0"/>
                 <w:bCs w:val="0"/>
                 <w:i w:val="0"/>
@@ -1593,6 +1658,7 @@
             </w:r>
             <w:r>
               <w:rPr>
+                <w:rFonts w:ascii="Arial" w:hAnsi="Arial" w:cs="Arial"/>
                 <w:b w:val="0"/>
                 <w:bCs w:val="0"/>
                 <w:i w:val="0"/>
@@ -1604,6 +1670,7 @@
             </w:r>
             <w:r>
               <w:rPr>
+                <w:rFonts w:ascii="Arial" w:hAnsi="Arial" w:cs="Arial"/>
                 <w:b w:val="0"/>
                 <w:bCs w:val="0"/>
                 <w:i w:val="0"/>
@@ -1614,6 +1681,7 @@
             </w:r>
             <w:r>
               <w:rPr>
+                <w:rFonts w:ascii="Arial" w:hAnsi="Arial" w:cs="Arial"/>
                 <w:b w:val="0"/>
                 <w:bCs w:val="0"/>
                 <w:i w:val="0"/>
@@ -1625,6 +1693,7 @@
             </w:r>
             <w:r>
               <w:rPr>
+                <w:rFonts w:ascii="Arial" w:hAnsi="Arial" w:cs="Arial"/>
                 <w:b w:val="0"/>
                 <w:bCs w:val="0"/>
                 <w:i w:val="0"/>
@@ -1632,10 +1701,11 @@
                 <w:noProof/>
                 <w:webHidden/>
               </w:rPr>
-              <w:t>8</w:t>
-            </w:r>
-            <w:r>
-              <w:rPr>
+              <w:t>11</w:t>
+            </w:r>
+            <w:r>
+              <w:rPr>
+                <w:rFonts w:ascii="Arial" w:hAnsi="Arial" w:cs="Arial"/>
                 <w:b w:val="0"/>
                 <w:bCs w:val="0"/>
                 <w:i w:val="0"/>
@@ -1656,7 +1726,7 @@
             <w:spacing w:after="240" w:line="360" w:lineRule="auto"/>
             <w:jc w:val="both"/>
             <w:rPr>
-              <w:rFonts w:eastAsiaTheme="minorEastAsia" w:cstheme="minorBidi"/>
+              <w:rFonts w:ascii="Arial" w:eastAsiaTheme="minorEastAsia" w:hAnsi="Arial" w:cs="Arial"/>
               <w:b w:val="0"/>
               <w:bCs w:val="0"/>
               <w:i w:val="0"/>
@@ -1681,6 +1751,7 @@
             </w:r>
             <w:r>
               <w:rPr>
+                <w:rFonts w:ascii="Arial" w:hAnsi="Arial" w:cs="Arial"/>
                 <w:b w:val="0"/>
                 <w:bCs w:val="0"/>
                 <w:i w:val="0"/>
@@ -1692,6 +1763,7 @@
             </w:r>
             <w:r>
               <w:rPr>
+                <w:rFonts w:ascii="Arial" w:hAnsi="Arial" w:cs="Arial"/>
                 <w:b w:val="0"/>
                 <w:bCs w:val="0"/>
                 <w:i w:val="0"/>
@@ -1703,6 +1775,7 @@
             </w:r>
             <w:r>
               <w:rPr>
+                <w:rFonts w:ascii="Arial" w:hAnsi="Arial" w:cs="Arial"/>
                 <w:b w:val="0"/>
                 <w:bCs w:val="0"/>
                 <w:i w:val="0"/>
@@ -1714,6 +1787,7 @@
             </w:r>
             <w:r>
               <w:rPr>
+                <w:rFonts w:ascii="Arial" w:hAnsi="Arial" w:cs="Arial"/>
                 <w:b w:val="0"/>
                 <w:bCs w:val="0"/>
                 <w:i w:val="0"/>
@@ -1724,6 +1798,7 @@
             </w:r>
             <w:r>
               <w:rPr>
+                <w:rFonts w:ascii="Arial" w:hAnsi="Arial" w:cs="Arial"/>
                 <w:b w:val="0"/>
                 <w:bCs w:val="0"/>
                 <w:i w:val="0"/>
@@ -1735,6 +1810,7 @@
             </w:r>
             <w:r>
               <w:rPr>
+                <w:rFonts w:ascii="Arial" w:hAnsi="Arial" w:cs="Arial"/>
                 <w:b w:val="0"/>
                 <w:bCs w:val="0"/>
                 <w:i w:val="0"/>
@@ -1742,10 +1818,11 @@
                 <w:noProof/>
                 <w:webHidden/>
               </w:rPr>
-              <w:t>9</w:t>
-            </w:r>
-            <w:r>
-              <w:rPr>
+              <w:t>13</w:t>
+            </w:r>
+            <w:r>
+              <w:rPr>
+                <w:rFonts w:ascii="Arial" w:hAnsi="Arial" w:cs="Arial"/>
                 <w:b w:val="0"/>
                 <w:bCs w:val="0"/>
                 <w:i w:val="0"/>
@@ -1766,7 +1843,7 @@
             <w:spacing w:after="240" w:line="360" w:lineRule="auto"/>
             <w:jc w:val="both"/>
             <w:rPr>
-              <w:rFonts w:eastAsiaTheme="minorEastAsia" w:cstheme="minorBidi"/>
+              <w:rFonts w:ascii="Arial" w:eastAsiaTheme="minorEastAsia" w:hAnsi="Arial" w:cs="Arial"/>
               <w:b w:val="0"/>
               <w:bCs w:val="0"/>
               <w:i w:val="0"/>
@@ -1791,6 +1868,7 @@
             </w:r>
             <w:r>
               <w:rPr>
+                <w:rFonts w:ascii="Arial" w:hAnsi="Arial" w:cs="Arial"/>
                 <w:b w:val="0"/>
                 <w:bCs w:val="0"/>
                 <w:i w:val="0"/>
@@ -1802,6 +1880,7 @@
             </w:r>
             <w:r>
               <w:rPr>
+                <w:rFonts w:ascii="Arial" w:hAnsi="Arial" w:cs="Arial"/>
                 <w:b w:val="0"/>
                 <w:bCs w:val="0"/>
                 <w:i w:val="0"/>
@@ -1813,6 +1892,7 @@
             </w:r>
             <w:r>
               <w:rPr>
+                <w:rFonts w:ascii="Arial" w:hAnsi="Arial" w:cs="Arial"/>
                 <w:b w:val="0"/>
                 <w:bCs w:val="0"/>
                 <w:i w:val="0"/>
@@ -1824,6 +1904,7 @@
             </w:r>
             <w:r>
               <w:rPr>
+                <w:rFonts w:ascii="Arial" w:hAnsi="Arial" w:cs="Arial"/>
                 <w:b w:val="0"/>
                 <w:bCs w:val="0"/>
                 <w:i w:val="0"/>
@@ -1834,6 +1915,7 @@
             </w:r>
             <w:r>
               <w:rPr>
+                <w:rFonts w:ascii="Arial" w:hAnsi="Arial" w:cs="Arial"/>
                 <w:b w:val="0"/>
                 <w:bCs w:val="0"/>
                 <w:i w:val="0"/>
@@ -1845,6 +1927,7 @@
             </w:r>
             <w:r>
               <w:rPr>
+                <w:rFonts w:ascii="Arial" w:hAnsi="Arial" w:cs="Arial"/>
                 <w:b w:val="0"/>
                 <w:bCs w:val="0"/>
                 <w:i w:val="0"/>
@@ -1852,10 +1935,11 @@
                 <w:noProof/>
                 <w:webHidden/>
               </w:rPr>
-              <w:t>10</w:t>
-            </w:r>
-            <w:r>
-              <w:rPr>
+              <w:t>15</w:t>
+            </w:r>
+            <w:r>
+              <w:rPr>
+                <w:rFonts w:ascii="Arial" w:hAnsi="Arial" w:cs="Arial"/>
                 <w:b w:val="0"/>
                 <w:bCs w:val="0"/>
                 <w:i w:val="0"/>
@@ -1876,7 +1960,7 @@
             <w:spacing w:after="240" w:line="360" w:lineRule="auto"/>
             <w:jc w:val="both"/>
             <w:rPr>
-              <w:rFonts w:eastAsiaTheme="minorEastAsia" w:cstheme="minorBidi"/>
+              <w:rFonts w:ascii="Arial" w:eastAsiaTheme="minorEastAsia" w:hAnsi="Arial" w:cs="Arial"/>
               <w:b w:val="0"/>
               <w:bCs w:val="0"/>
               <w:i w:val="0"/>
@@ -1901,6 +1985,7 @@
             </w:r>
             <w:r>
               <w:rPr>
+                <w:rFonts w:ascii="Arial" w:hAnsi="Arial" w:cs="Arial"/>
                 <w:b w:val="0"/>
                 <w:bCs w:val="0"/>
                 <w:i w:val="0"/>
@@ -1912,6 +1997,7 @@
             </w:r>
             <w:r>
               <w:rPr>
+                <w:rFonts w:ascii="Arial" w:hAnsi="Arial" w:cs="Arial"/>
                 <w:b w:val="0"/>
                 <w:bCs w:val="0"/>
                 <w:i w:val="0"/>
@@ -1923,6 +2009,7 @@
             </w:r>
             <w:r>
               <w:rPr>
+                <w:rFonts w:ascii="Arial" w:hAnsi="Arial" w:cs="Arial"/>
                 <w:b w:val="0"/>
                 <w:bCs w:val="0"/>
                 <w:i w:val="0"/>
@@ -1934,6 +2021,7 @@
             </w:r>
             <w:r>
               <w:rPr>
+                <w:rFonts w:ascii="Arial" w:hAnsi="Arial" w:cs="Arial"/>
                 <w:b w:val="0"/>
                 <w:bCs w:val="0"/>
                 <w:i w:val="0"/>
@@ -1944,6 +2032,7 @@
             </w:r>
             <w:r>
               <w:rPr>
+                <w:rFonts w:ascii="Arial" w:hAnsi="Arial" w:cs="Arial"/>
                 <w:b w:val="0"/>
                 <w:bCs w:val="0"/>
                 <w:i w:val="0"/>
@@ -1955,6 +2044,7 @@
             </w:r>
             <w:r>
               <w:rPr>
+                <w:rFonts w:ascii="Arial" w:hAnsi="Arial" w:cs="Arial"/>
                 <w:b w:val="0"/>
                 <w:bCs w:val="0"/>
                 <w:i w:val="0"/>
@@ -1962,10 +2052,11 @@
                 <w:noProof/>
                 <w:webHidden/>
               </w:rPr>
-              <w:t>11</w:t>
-            </w:r>
-            <w:r>
-              <w:rPr>
+              <w:t>17</w:t>
+            </w:r>
+            <w:r>
+              <w:rPr>
+                <w:rFonts w:ascii="Arial" w:hAnsi="Arial" w:cs="Arial"/>
                 <w:b w:val="0"/>
                 <w:bCs w:val="0"/>
                 <w:i w:val="0"/>
@@ -2981,23 +3072,6 @@
           <w:rFonts w:ascii="Arial" w:hAnsi="Arial" w:cs="Arial"/>
           <w:lang w:val="es-ES"/>
         </w:rPr>
-        <w:t>Texto.</w:t>
-      </w:r>
-    </w:p>
-    <w:p>
-      <w:pPr>
-        <w:spacing w:before="240" w:after="240" w:line="360" w:lineRule="auto"/>
-        <w:jc w:val="both"/>
-        <w:rPr>
-          <w:rFonts w:ascii="Arial" w:hAnsi="Arial" w:cs="Arial"/>
-          <w:lang w:val="es-ES"/>
-        </w:rPr>
-      </w:pPr>
-      <w:r>
-        <w:rPr>
-          <w:rFonts w:ascii="Arial" w:hAnsi="Arial" w:cs="Arial"/>
-          <w:lang w:val="es-ES"/>
-        </w:rPr>
         <w:t>Titular:</w:t>
       </w:r>
     </w:p>
@@ -3832,39 +3906,327 @@
     </w:p>
     <w:p>
       <w:pPr>
-        <w:spacing w:before="240" w:after="240" w:line="360" w:lineRule="auto"/>
-        <w:jc w:val="both"/>
-        <w:rPr>
-          <w:rFonts w:ascii="Arial" w:hAnsi="Arial" w:cs="Arial"/>
-          <w:lang w:val="es-ES"/>
-        </w:rPr>
-      </w:pPr>
-    </w:p>
-    <w:p>
-      <w:pPr>
-        <w:spacing w:before="240" w:after="240" w:line="360" w:lineRule="auto"/>
-        <w:jc w:val="both"/>
-        <w:rPr>
-          <w:rFonts w:ascii="Arial" w:hAnsi="Arial" w:cs="Arial"/>
-          <w:lang w:val="es-ES"/>
-        </w:rPr>
-      </w:pPr>
-    </w:p>
-    <w:p>
-      <w:pPr>
-        <w:spacing w:before="240" w:after="240" w:line="360" w:lineRule="auto"/>
-        <w:jc w:val="both"/>
-        <w:rPr>
-          <w:rFonts w:ascii="Arial" w:hAnsi="Arial" w:cs="Arial"/>
-          <w:lang w:val="es-ES"/>
-        </w:rPr>
-      </w:pPr>
-      <w:r>
-        <w:rPr>
-          <w:rFonts w:ascii="Arial" w:hAnsi="Arial" w:cs="Arial"/>
-          <w:lang w:val="es-ES"/>
-        </w:rPr>
-        <w:t>OPINIÓN</w:t>
+        <w:pStyle w:val="Heading2"/>
+        <w:spacing w:before="240" w:after="240" w:line="360" w:lineRule="auto"/>
+        <w:jc w:val="both"/>
+        <w:rPr>
+          <w:rFonts w:ascii="Arial" w:hAnsi="Arial" w:cs="Arial"/>
+          <w:lang w:val="es-ES"/>
+        </w:rPr>
+      </w:pPr>
+      <w:bookmarkStart w:id="8" w:name="_Toc182560133"/>
+      <w:r>
+        <w:rPr>
+          <w:rFonts w:ascii="Arial" w:hAnsi="Arial" w:cs="Arial"/>
+          <w:lang w:val="es-ES"/>
+        </w:rPr>
+        <w:t xml:space="preserve">Documento </w:t>
+      </w:r>
+      <w:r>
+        <w:rPr>
+          <w:rFonts w:ascii="Arial" w:hAnsi="Arial" w:cs="Arial"/>
+          <w:lang w:val="es-ES"/>
+        </w:rPr>
+        <w:t>2</w:t>
+      </w:r>
+      <w:bookmarkEnd w:id="8"/>
+    </w:p>
+    <w:p>
+      <w:pPr>
+        <w:spacing w:before="240" w:after="240" w:line="360" w:lineRule="auto"/>
+        <w:jc w:val="both"/>
+        <w:rPr>
+          <w:rFonts w:ascii="Arial" w:hAnsi="Arial" w:cs="Arial"/>
+          <w:lang w:val="es-ES"/>
+        </w:rPr>
+      </w:pPr>
+      <w:r>
+        <w:rPr>
+          <w:rFonts w:ascii="Arial" w:hAnsi="Arial" w:cs="Arial"/>
+          <w:lang w:val="es-ES"/>
+        </w:rPr>
+        <w:t>En plena pandemia, los trabajadores de la economía sumergida no encuentran ningún tipo de ayuda al no contar con cotizaciones. Además, debido al confinamiento tampoco pueden salir en busca de un empleo</w:t>
+      </w:r>
+      <w:r>
+        <w:rPr>
+          <w:rFonts w:ascii="Arial" w:hAnsi="Arial" w:cs="Arial"/>
+          <w:lang w:val="es-ES"/>
+        </w:rPr>
+        <w:t>, siendo todavía más vulnerables</w:t>
+      </w:r>
+      <w:r>
+        <w:rPr>
+          <w:rFonts w:ascii="Arial" w:hAnsi="Arial" w:cs="Arial"/>
+          <w:lang w:val="es-ES"/>
+        </w:rPr>
+        <w:t>.</w:t>
+      </w:r>
+    </w:p>
+    <w:p>
+      <w:pPr>
+        <w:spacing w:before="240" w:after="240" w:line="360" w:lineRule="auto"/>
+        <w:jc w:val="both"/>
+        <w:rPr>
+          <w:rFonts w:ascii="Arial" w:hAnsi="Arial" w:cs="Arial"/>
+          <w:lang w:val="es-ES"/>
+        </w:rPr>
+      </w:pPr>
+      <w:r>
+        <w:rPr>
+          <w:rFonts w:ascii="Arial" w:hAnsi="Arial" w:cs="Arial"/>
+          <w:lang w:val="es-ES"/>
+        </w:rPr>
+        <w:t>En este documento podemos ver una clara consecuencia negativa de la economía en negro en las personas más desfavorecidas, que es la ausencia de garantías en situaciones críticas o, como diría Nicholas Taleb, cuando aparece un cisne negro.</w:t>
+      </w:r>
+    </w:p>
+    <w:p>
+      <w:pPr>
+        <w:spacing w:before="240" w:after="240" w:line="360" w:lineRule="auto"/>
+        <w:jc w:val="both"/>
+        <w:rPr>
+          <w:rFonts w:ascii="Arial" w:hAnsi="Arial" w:cs="Arial"/>
+          <w:lang w:val="es-ES"/>
+        </w:rPr>
+      </w:pPr>
+      <w:r>
+        <w:rPr>
+          <w:rFonts w:ascii="Arial" w:hAnsi="Arial" w:cs="Arial"/>
+          <w:lang w:val="es-ES"/>
+        </w:rPr>
+        <w:t xml:space="preserve">Desde una perspectiva digamos matemática, suena razonable que no reciban ninguna prestación debido a que no han contribuido para ello. Sin embargo, una cualidad indispensable para el buen funcionamiento de la sociedad es la empatía, motivo por el cual, pese a que se sepa que existe un gran número de personas que no cotiza (porque no pueda, aunque luego pueda haber gente que se aproveche porque no quiere cotizar) sí que tendría que recibir algún tipo de contingencia en estas situaciones. </w:t>
+      </w:r>
+    </w:p>
+    <w:p>
+      <w:pPr>
+        <w:spacing w:before="240" w:after="240" w:line="360" w:lineRule="auto"/>
+        <w:jc w:val="both"/>
+        <w:rPr>
+          <w:rFonts w:ascii="Arial" w:hAnsi="Arial" w:cs="Arial"/>
+          <w:lang w:val="es-ES"/>
+        </w:rPr>
+      </w:pPr>
+      <w:r>
+        <w:rPr>
+          <w:rFonts w:ascii="Arial" w:hAnsi="Arial" w:cs="Arial"/>
+          <w:lang w:val="es-ES"/>
+        </w:rPr>
+        <w:t>Por hacer un símil, se podría hacer como en el caso de las pensiones, en las cuales existe la pensión no contributiva para aquellas personas que no cumplen los requisitos para recibir una pensión contributiva.</w:t>
+      </w:r>
+    </w:p>
+    <w:p>
+      <w:pPr>
+        <w:spacing w:before="240" w:after="240" w:line="360" w:lineRule="auto"/>
+        <w:jc w:val="both"/>
+        <w:rPr>
+          <w:rFonts w:ascii="Arial" w:hAnsi="Arial" w:cs="Arial"/>
+          <w:lang w:val="es-ES"/>
+        </w:rPr>
+      </w:pPr>
+      <w:r>
+        <w:rPr>
+          <w:rFonts w:ascii="Arial" w:hAnsi="Arial" w:cs="Arial"/>
+          <w:lang w:val="es-ES"/>
+        </w:rPr>
+        <w:t xml:space="preserve">Otra opción podría ser la del Ingreso Mínimo Vital, si bien soy más partidario del sistema danés en el cual, cuando un trabajador va al paro, recibe una prestación hasta </w:t>
+      </w:r>
+      <w:r>
+        <w:rPr>
+          <w:rFonts w:ascii="Arial" w:hAnsi="Arial" w:cs="Arial"/>
+          <w:lang w:val="es-ES"/>
+        </w:rPr>
+        <w:lastRenderedPageBreak/>
+        <w:t>que encuentre un nuevo empleo</w:t>
+      </w:r>
+      <w:r>
+        <w:rPr>
+          <w:rFonts w:ascii="Arial" w:hAnsi="Arial" w:cs="Arial"/>
+          <w:lang w:val="es-ES"/>
+        </w:rPr>
+        <w:t xml:space="preserve"> (por un máximo de dos años)</w:t>
+      </w:r>
+      <w:r>
+        <w:rPr>
+          <w:rFonts w:ascii="Arial" w:hAnsi="Arial" w:cs="Arial"/>
+          <w:lang w:val="es-ES"/>
+        </w:rPr>
+        <w:t>. Eso sí, se va reduciendo si rechaza opciones de trabajo. De cara al medio-largo plazo soy más partidario de esta opción ya que promueve también que se reduzca la economía sumergida; aunque en el corto plazo, entendiendo como tal el de la propia pandemia, podría ser eficaz el primero.</w:t>
+      </w:r>
+    </w:p>
+    <w:p>
+      <w:pPr>
+        <w:spacing w:before="240" w:after="240" w:line="360" w:lineRule="auto"/>
+        <w:jc w:val="both"/>
+        <w:rPr>
+          <w:rFonts w:ascii="Arial" w:hAnsi="Arial" w:cs="Arial"/>
+          <w:lang w:val="es-ES"/>
+        </w:rPr>
+      </w:pPr>
+      <w:r>
+        <w:rPr>
+          <w:rFonts w:ascii="Arial" w:hAnsi="Arial" w:cs="Arial"/>
+          <w:lang w:val="es-ES"/>
+        </w:rPr>
+        <w:t>Aun así, conviene recalcar que el Gobierno español estableció un subsidio extraordinario para las empleadas del hogar en este periodo.</w:t>
+      </w:r>
+    </w:p>
+    <w:p>
+      <w:pPr>
+        <w:spacing w:before="240" w:after="240" w:line="360" w:lineRule="auto"/>
+        <w:jc w:val="both"/>
+        <w:rPr>
+          <w:rFonts w:ascii="Arial" w:hAnsi="Arial" w:cs="Arial"/>
+          <w:lang w:val="es-ES"/>
+        </w:rPr>
+      </w:pPr>
+      <w:r>
+        <w:rPr>
+          <w:rFonts w:ascii="Arial" w:hAnsi="Arial" w:cs="Arial"/>
+          <w:lang w:val="es-ES"/>
+        </w:rPr>
+        <w:t>Referencias:</w:t>
+      </w:r>
+    </w:p>
+    <w:p>
+      <w:pPr>
+        <w:spacing w:before="240" w:after="240" w:line="360" w:lineRule="auto"/>
+        <w:jc w:val="both"/>
+        <w:rPr>
+          <w:rFonts w:ascii="Arial" w:hAnsi="Arial" w:cs="Arial"/>
+          <w:lang w:val="es-ES"/>
+        </w:rPr>
+      </w:pPr>
+      <w:r>
+        <w:rPr>
+          <w:rFonts w:ascii="Arial" w:hAnsi="Arial" w:cs="Arial"/>
+          <w:lang w:val="es-ES"/>
+        </w:rPr>
+        <w:t xml:space="preserve">Sistema danés: </w:t>
+      </w:r>
+      <w:hyperlink r:id="rId16" w:history="1">
+        <w:r>
+          <w:rPr>
+            <w:rStyle w:val="Hyperlink"/>
+            <w:rFonts w:ascii="Arial" w:hAnsi="Arial" w:cs="Arial"/>
+            <w:lang w:val="es-ES"/>
+          </w:rPr>
+          <w:t>https://www.elblogsalmon.com/mundo-laboral/el-modelo-laboral-danes-un-modelo-para-espana</w:t>
+        </w:r>
+      </w:hyperlink>
+    </w:p>
+    <w:p>
+      <w:pPr>
+        <w:spacing w:before="240" w:after="240" w:line="360" w:lineRule="auto"/>
+        <w:jc w:val="both"/>
+        <w:rPr>
+          <w:rFonts w:ascii="Arial" w:hAnsi="Arial" w:cs="Arial"/>
+          <w:lang w:val="es-ES"/>
+        </w:rPr>
+      </w:pPr>
+      <w:r>
+        <w:rPr>
+          <w:rFonts w:ascii="Arial" w:hAnsi="Arial" w:cs="Arial"/>
+          <w:lang w:val="es-ES"/>
+        </w:rPr>
+        <w:t xml:space="preserve">Subsidio extraordinario para las empleadas del hogar: </w:t>
+      </w:r>
+      <w:hyperlink r:id="rId17" w:history="1">
+        <w:r>
+          <w:rPr>
+            <w:rStyle w:val="Hyperlink"/>
+            <w:rFonts w:ascii="Arial" w:hAnsi="Arial" w:cs="Arial"/>
+            <w:lang w:val="es-ES"/>
+          </w:rPr>
+          <w:t>https://www.sanidad.gob.es/ssi/covid19/trabajadores/home.htm</w:t>
+        </w:r>
+      </w:hyperlink>
+    </w:p>
+    <w:p>
+      <w:pPr>
+        <w:spacing w:before="240" w:after="240" w:line="360" w:lineRule="auto"/>
+        <w:jc w:val="both"/>
+        <w:rPr>
+          <w:rFonts w:ascii="Arial" w:hAnsi="Arial" w:cs="Arial"/>
+          <w:lang w:val="es-ES"/>
+        </w:rPr>
+      </w:pPr>
+    </w:p>
+    <w:p>
+      <w:pPr>
+        <w:spacing w:before="240" w:after="240" w:line="360" w:lineRule="auto"/>
+        <w:jc w:val="both"/>
+        <w:rPr>
+          <w:rFonts w:ascii="Arial" w:hAnsi="Arial" w:cs="Arial"/>
+          <w:lang w:val="es-ES"/>
+        </w:rPr>
+      </w:pPr>
+    </w:p>
+    <w:p>
+      <w:pPr>
+        <w:spacing w:before="240" w:after="240" w:line="360" w:lineRule="auto"/>
+        <w:jc w:val="both"/>
+        <w:rPr>
+          <w:rFonts w:ascii="Arial" w:hAnsi="Arial" w:cs="Arial"/>
+          <w:lang w:val="es-ES"/>
+        </w:rPr>
+      </w:pPr>
+      <w:r>
+        <w:rPr>
+          <w:rFonts w:ascii="Arial" w:hAnsi="Arial" w:cs="Arial"/>
+          <w:lang w:val="es-ES"/>
+        </w:rPr>
+        <w:br w:type="page"/>
+      </w:r>
+    </w:p>
+    <w:p>
+      <w:pPr>
+        <w:pStyle w:val="Heading1"/>
+        <w:spacing w:after="240" w:line="360" w:lineRule="auto"/>
+        <w:jc w:val="both"/>
+        <w:rPr>
+          <w:rFonts w:ascii="Arial" w:hAnsi="Arial" w:cs="Arial"/>
+          <w:lang w:val="es-ES"/>
+        </w:rPr>
+      </w:pPr>
+      <w:bookmarkStart w:id="9" w:name="_Toc182560134"/>
+      <w:r>
+        <w:rPr>
+          <w:rFonts w:ascii="Arial" w:hAnsi="Arial" w:cs="Arial"/>
+          <w:lang w:val="es-ES"/>
+        </w:rPr>
+        <w:lastRenderedPageBreak/>
+        <w:t>Externalidades de no pagar impuestos</w:t>
+      </w:r>
+      <w:bookmarkEnd w:id="9"/>
+    </w:p>
+    <w:p>
+      <w:pPr>
+        <w:spacing w:before="240" w:after="240" w:line="360" w:lineRule="auto"/>
+        <w:jc w:val="both"/>
+        <w:rPr>
+          <w:rFonts w:ascii="Arial" w:hAnsi="Arial" w:cs="Arial"/>
+          <w:lang w:val="es-ES"/>
+        </w:rPr>
+      </w:pPr>
+      <w:r>
+        <w:rPr>
+          <w:rFonts w:ascii="Arial" w:hAnsi="Arial" w:cs="Arial"/>
+          <w:lang w:val="es-ES"/>
+        </w:rPr>
+        <w:t>El no pagar impuestos puede conllevar distintas externalidades negativas</w:t>
+      </w:r>
+      <w:r>
+        <w:rPr>
+          <w:rFonts w:ascii="Arial" w:hAnsi="Arial" w:cs="Arial"/>
+          <w:lang w:val="es-ES"/>
+        </w:rPr>
+        <w:t>.</w:t>
+      </w:r>
+      <w:r>
+        <w:rPr>
+          <w:rFonts w:ascii="Arial" w:hAnsi="Arial" w:cs="Arial"/>
+          <w:lang w:val="es-ES"/>
+        </w:rPr>
+        <w:t xml:space="preserve"> Las más destacadas son las siguientes:</w:t>
       </w:r>
     </w:p>
     <w:p>
@@ -3872,7 +4234,7 @@
         <w:pStyle w:val="ListParagraph"/>
         <w:numPr>
           <w:ilvl w:val="0"/>
-          <w:numId w:val="1"/>
+          <w:numId w:val="2"/>
         </w:numPr>
         <w:spacing w:before="240" w:after="240" w:line="360" w:lineRule="auto"/>
         <w:jc w:val="both"/>
@@ -3886,7 +4248,52 @@
           <w:rFonts w:ascii="Arial" w:hAnsi="Arial" w:cs="Arial"/>
           <w:lang w:val="es-ES"/>
         </w:rPr>
-        <w:t>Comienza el artículo con casos que hacen pensar que es algo de trabajadores normales para luego decir que la mayor parte es de actividades ilegales</w:t>
+        <w:t xml:space="preserve">Menor recaudación fiscal </w:t>
+      </w:r>
+    </w:p>
+    <w:p>
+      <w:pPr>
+        <w:spacing w:before="240" w:after="240" w:line="360" w:lineRule="auto"/>
+        <w:jc w:val="both"/>
+        <w:rPr>
+          <w:rFonts w:ascii="Arial" w:hAnsi="Arial" w:cs="Arial"/>
+          <w:lang w:val="es-ES"/>
+        </w:rPr>
+      </w:pPr>
+      <w:r>
+        <w:rPr>
+          <w:rFonts w:ascii="Arial" w:hAnsi="Arial" w:cs="Arial"/>
+          <w:lang w:val="es-ES"/>
+        </w:rPr>
+        <w:t>La evasión fiscal reduce significativamente los ingresos del Estado, lo que</w:t>
+      </w:r>
+      <w:r>
+        <w:rPr>
+          <w:rFonts w:ascii="Arial" w:hAnsi="Arial" w:cs="Arial"/>
+          <w:lang w:val="es-ES"/>
+        </w:rPr>
+        <w:t xml:space="preserve"> podría</w:t>
+      </w:r>
+      <w:r>
+        <w:rPr>
+          <w:rFonts w:ascii="Arial" w:hAnsi="Arial" w:cs="Arial"/>
+          <w:lang w:val="es-ES"/>
+        </w:rPr>
+        <w:t xml:space="preserve"> limita</w:t>
+      </w:r>
+      <w:r>
+        <w:rPr>
+          <w:rFonts w:ascii="Arial" w:hAnsi="Arial" w:cs="Arial"/>
+          <w:lang w:val="es-ES"/>
+        </w:rPr>
+        <w:t>r</w:t>
+      </w:r>
+      <w:r>
+        <w:rPr>
+          <w:rFonts w:ascii="Arial" w:hAnsi="Arial" w:cs="Arial"/>
+          <w:lang w:val="es-ES"/>
+        </w:rPr>
+        <w:t xml:space="preserve"> la capacidad de financiar servicios esenciales como educación, sanidad, infraestructuras y seguridad pública. Esto genera un deterioro en la calidad y cobertura de estos servicios, afectando especialmente a los más vulnerables.</w:t>
       </w:r>
     </w:p>
     <w:p>
@@ -3894,7 +4301,7 @@
         <w:pStyle w:val="ListParagraph"/>
         <w:numPr>
           <w:ilvl w:val="0"/>
-          <w:numId w:val="1"/>
+          <w:numId w:val="2"/>
         </w:numPr>
         <w:spacing w:before="240" w:after="240" w:line="360" w:lineRule="auto"/>
         <w:jc w:val="both"/>
@@ -3908,7 +4315,38 @@
           <w:rFonts w:ascii="Arial" w:hAnsi="Arial" w:cs="Arial"/>
           <w:lang w:val="es-ES"/>
         </w:rPr>
-        <w:t>Posiciona a EEUU y Suiza como países con altos impuestos</w:t>
+        <w:t>Competencia desleal</w:t>
+      </w:r>
+    </w:p>
+    <w:p>
+      <w:pPr>
+        <w:spacing w:before="240" w:after="240" w:line="360" w:lineRule="auto"/>
+        <w:jc w:val="both"/>
+        <w:rPr>
+          <w:rFonts w:ascii="Arial" w:hAnsi="Arial" w:cs="Arial"/>
+          <w:lang w:val="es-ES"/>
+        </w:rPr>
+      </w:pPr>
+      <w:r>
+        <w:rPr>
+          <w:rFonts w:ascii="Arial" w:hAnsi="Arial" w:cs="Arial"/>
+          <w:lang w:val="es-ES"/>
+        </w:rPr>
+        <w:t xml:space="preserve">Las empresas que operan en la economía sumergida evitan costes laborales y fiscales, lo que les permite ofrecer precios más bajos. Esto perjudica a las empresas que cumplen con sus obligaciones fiscales y legales, afectando </w:t>
+      </w:r>
+      <w:r>
+        <w:rPr>
+          <w:rFonts w:ascii="Arial" w:hAnsi="Arial" w:cs="Arial"/>
+          <w:lang w:val="es-ES"/>
+        </w:rPr>
+        <w:t>en su</w:t>
+      </w:r>
+      <w:r>
+        <w:rPr>
+          <w:rFonts w:ascii="Arial" w:hAnsi="Arial" w:cs="Arial"/>
+          <w:lang w:val="es-ES"/>
+        </w:rPr>
+        <w:t xml:space="preserve"> competitividad.</w:t>
       </w:r>
     </w:p>
     <w:p>
@@ -3916,7 +4354,7 @@
         <w:pStyle w:val="ListParagraph"/>
         <w:numPr>
           <w:ilvl w:val="0"/>
-          <w:numId w:val="1"/>
+          <w:numId w:val="2"/>
         </w:numPr>
         <w:spacing w:before="240" w:after="240" w:line="360" w:lineRule="auto"/>
         <w:jc w:val="both"/>
@@ -3930,7 +4368,38 @@
           <w:rFonts w:ascii="Arial" w:hAnsi="Arial" w:cs="Arial"/>
           <w:lang w:val="es-ES"/>
         </w:rPr>
-        <w:t>Pone 70% del efectivo en billetes de 500€, lo cual no es el 70% de operaciones</w:t>
+        <w:t>Falta de garantías en el producto o servicio</w:t>
+      </w:r>
+    </w:p>
+    <w:p>
+      <w:pPr>
+        <w:spacing w:before="240" w:after="240" w:line="360" w:lineRule="auto"/>
+        <w:jc w:val="both"/>
+        <w:rPr>
+          <w:rFonts w:ascii="Arial" w:hAnsi="Arial" w:cs="Arial"/>
+          <w:lang w:val="es-ES"/>
+        </w:rPr>
+      </w:pPr>
+      <w:r>
+        <w:rPr>
+          <w:rFonts w:ascii="Arial" w:hAnsi="Arial" w:cs="Arial"/>
+          <w:lang w:val="es-ES"/>
+        </w:rPr>
+        <w:t>Los compradores no tienen recurso</w:t>
+      </w:r>
+      <w:r>
+        <w:rPr>
+          <w:rFonts w:ascii="Arial" w:hAnsi="Arial" w:cs="Arial"/>
+          <w:lang w:val="es-ES"/>
+        </w:rPr>
+        <w:t xml:space="preserve"> legal posible</w:t>
+      </w:r>
+      <w:r>
+        <w:rPr>
+          <w:rFonts w:ascii="Arial" w:hAnsi="Arial" w:cs="Arial"/>
+          <w:lang w:val="es-ES"/>
+        </w:rPr>
+        <w:t xml:space="preserve"> si el producto no es satisfactorio. No hay recibos ni garantías.</w:t>
       </w:r>
     </w:p>
     <w:p>
@@ -3938,7 +4407,7 @@
         <w:pStyle w:val="ListParagraph"/>
         <w:numPr>
           <w:ilvl w:val="0"/>
-          <w:numId w:val="1"/>
+          <w:numId w:val="2"/>
         </w:numPr>
         <w:spacing w:before="240" w:after="240" w:line="360" w:lineRule="auto"/>
         <w:jc w:val="both"/>
@@ -3952,7 +4421,38 @@
           <w:rFonts w:ascii="Arial" w:hAnsi="Arial" w:cs="Arial"/>
           <w:lang w:val="es-ES"/>
         </w:rPr>
-        <w:t>Pone que grandes empresas pagan el 3,5% de los beneficios</w:t>
+        <w:t>Desprotección laboral</w:t>
+      </w:r>
+    </w:p>
+    <w:p>
+      <w:pPr>
+        <w:spacing w:before="240" w:after="240" w:line="360" w:lineRule="auto"/>
+        <w:jc w:val="both"/>
+        <w:rPr>
+          <w:rFonts w:ascii="Arial" w:hAnsi="Arial" w:cs="Arial"/>
+          <w:lang w:val="es-ES"/>
+        </w:rPr>
+      </w:pPr>
+      <w:r>
+        <w:rPr>
+          <w:rFonts w:ascii="Arial" w:hAnsi="Arial" w:cs="Arial"/>
+          <w:lang w:val="es-ES"/>
+        </w:rPr>
+        <w:t xml:space="preserve">Los trabajadores en la economía sumergida suelen carecer de derechos laborales como </w:t>
+      </w:r>
+      <w:r>
+        <w:rPr>
+          <w:rFonts w:ascii="Arial" w:hAnsi="Arial" w:cs="Arial"/>
+          <w:lang w:val="es-ES"/>
+        </w:rPr>
+        <w:t>subsidios</w:t>
+      </w:r>
+      <w:r>
+        <w:rPr>
+          <w:rFonts w:ascii="Arial" w:hAnsi="Arial" w:cs="Arial"/>
+          <w:lang w:val="es-ES"/>
+        </w:rPr>
+        <w:t>, pensiones o indemnización por despido. Además, enfrentan mayor inseguridad económica y vulnerabilidad ante abusos laborales.</w:t>
       </w:r>
     </w:p>
     <w:p>
@@ -3960,7 +4460,7 @@
         <w:pStyle w:val="ListParagraph"/>
         <w:numPr>
           <w:ilvl w:val="0"/>
-          <w:numId w:val="1"/>
+          <w:numId w:val="2"/>
         </w:numPr>
         <w:spacing w:before="240" w:after="240" w:line="360" w:lineRule="auto"/>
         <w:jc w:val="both"/>
@@ -3974,7 +4474,24 @@
           <w:rFonts w:ascii="Arial" w:hAnsi="Arial" w:cs="Arial"/>
           <w:lang w:val="es-ES"/>
         </w:rPr>
-        <w:t>Las zonas más afectadas son las más pobres</w:t>
+        <w:t>Multas y prisión</w:t>
+      </w:r>
+    </w:p>
+    <w:p>
+      <w:pPr>
+        <w:spacing w:before="240" w:after="240" w:line="360" w:lineRule="auto"/>
+        <w:jc w:val="both"/>
+        <w:rPr>
+          <w:rFonts w:ascii="Arial" w:hAnsi="Arial" w:cs="Arial"/>
+          <w:lang w:val="es-ES"/>
+        </w:rPr>
+      </w:pPr>
+      <w:r>
+        <w:rPr>
+          <w:rFonts w:ascii="Arial" w:hAnsi="Arial" w:cs="Arial"/>
+          <w:lang w:val="es-ES"/>
+        </w:rPr>
+        <w:t>Tanto los compradores como los vendedores corren el riesgo de ser castigados, incluidas multas y penas de prisión, por participar en actividades ilegales. Si el bien o servicio en sí no es ilegal, la evasión de impuestos o el robo sí lo son.</w:t>
       </w:r>
     </w:p>
     <w:p>
@@ -3982,7 +4499,7 @@
         <w:pStyle w:val="ListParagraph"/>
         <w:numPr>
           <w:ilvl w:val="0"/>
-          <w:numId w:val="1"/>
+          <w:numId w:val="2"/>
         </w:numPr>
         <w:spacing w:before="240" w:after="240" w:line="360" w:lineRule="auto"/>
         <w:jc w:val="both"/>
@@ -3996,76 +4513,241 @@
           <w:rFonts w:ascii="Arial" w:hAnsi="Arial" w:cs="Arial"/>
           <w:lang w:val="es-ES"/>
         </w:rPr>
-        <w:t>Menciona países como Países Bajos, Luxemburgo, Liechtenstein o Andorra como paraísos fiscales</w:t>
-      </w:r>
-    </w:p>
-    <w:p>
-      <w:pPr>
-        <w:pStyle w:val="Heading2"/>
-        <w:spacing w:before="240" w:after="240" w:line="360" w:lineRule="auto"/>
-        <w:jc w:val="both"/>
-        <w:rPr>
-          <w:rFonts w:ascii="Arial" w:hAnsi="Arial" w:cs="Arial"/>
-          <w:lang w:val="es-ES"/>
-        </w:rPr>
-      </w:pPr>
-      <w:bookmarkStart w:id="8" w:name="_Toc182560133"/>
-      <w:r>
-        <w:rPr>
-          <w:rFonts w:ascii="Arial" w:hAnsi="Arial" w:cs="Arial"/>
-          <w:lang w:val="es-ES"/>
-        </w:rPr>
-        <w:t xml:space="preserve">Documento </w:t>
-      </w:r>
-      <w:r>
-        <w:rPr>
-          <w:rFonts w:ascii="Arial" w:hAnsi="Arial" w:cs="Arial"/>
-          <w:lang w:val="es-ES"/>
-        </w:rPr>
-        <w:t>2</w:t>
-      </w:r>
-      <w:bookmarkEnd w:id="8"/>
-    </w:p>
-    <w:p>
-      <w:pPr>
-        <w:spacing w:before="240" w:after="240" w:line="360" w:lineRule="auto"/>
-        <w:jc w:val="both"/>
-        <w:rPr>
-          <w:rFonts w:ascii="Arial" w:hAnsi="Arial" w:cs="Arial"/>
-          <w:lang w:val="es-ES"/>
-        </w:rPr>
-      </w:pPr>
-      <w:r>
-        <w:rPr>
-          <w:rFonts w:ascii="Arial" w:hAnsi="Arial" w:cs="Arial"/>
-          <w:lang w:val="es-ES"/>
-        </w:rPr>
-        <w:t>En plena pandemia, los trabajadores de la economía sumergida no encuentran ningún tipo de ayuda al no contar con cotizaciones. Además, debido al confinamiento tampoco pueden salir en busca de un empleo</w:t>
-      </w:r>
-      <w:r>
-        <w:rPr>
-          <w:rFonts w:ascii="Arial" w:hAnsi="Arial" w:cs="Arial"/>
-          <w:lang w:val="es-ES"/>
-        </w:rPr>
-        <w:t>, siendo todavía más vulnerables</w:t>
-      </w:r>
-      <w:r>
-        <w:rPr>
-          <w:rFonts w:ascii="Arial" w:hAnsi="Arial" w:cs="Arial"/>
-          <w:lang w:val="es-ES"/>
-        </w:rPr>
-        <w:t>.</w:t>
-      </w:r>
-    </w:p>
-    <w:p>
-      <w:pPr>
-        <w:spacing w:before="240" w:after="240" w:line="360" w:lineRule="auto"/>
-        <w:jc w:val="both"/>
-        <w:rPr>
-          <w:rFonts w:ascii="Arial" w:hAnsi="Arial" w:cs="Arial"/>
-          <w:lang w:val="es-ES"/>
-        </w:rPr>
-      </w:pPr>
+        <w:t>Efectos en la redistribución de la riqueza</w:t>
+      </w:r>
+    </w:p>
+    <w:p>
+      <w:pPr>
+        <w:spacing w:before="240" w:after="240" w:line="360" w:lineRule="auto"/>
+        <w:jc w:val="both"/>
+        <w:rPr>
+          <w:rFonts w:ascii="Arial" w:hAnsi="Arial" w:cs="Arial"/>
+          <w:lang w:val="es-ES"/>
+        </w:rPr>
+      </w:pPr>
+      <w:r>
+        <w:rPr>
+          <w:rFonts w:ascii="Arial" w:hAnsi="Arial" w:cs="Arial"/>
+          <w:lang w:val="es-ES"/>
+        </w:rPr>
+        <w:t xml:space="preserve">La evasión de impuestos </w:t>
+      </w:r>
+      <w:r>
+        <w:rPr>
+          <w:rFonts w:ascii="Arial" w:hAnsi="Arial" w:cs="Arial"/>
+          <w:lang w:val="es-ES"/>
+        </w:rPr>
+        <w:t>podría debilitar</w:t>
+      </w:r>
+      <w:r>
+        <w:rPr>
+          <w:rFonts w:ascii="Arial" w:hAnsi="Arial" w:cs="Arial"/>
+          <w:lang w:val="es-ES"/>
+        </w:rPr>
+        <w:t xml:space="preserve"> los mecanismos redistributivos, ya que el Estado cuenta con menos recursos para implementar políticas sociales que reduzcan </w:t>
+      </w:r>
+      <w:r>
+        <w:rPr>
+          <w:rFonts w:ascii="Arial" w:hAnsi="Arial" w:cs="Arial"/>
+          <w:lang w:val="es-ES"/>
+        </w:rPr>
+        <w:lastRenderedPageBreak/>
+        <w:t>desigualdades. Esto contribuye al aumento de las brechas de ingresos y oportunidades.</w:t>
+      </w:r>
+    </w:p>
+    <w:p>
+      <w:pPr>
+        <w:pStyle w:val="ListParagraph"/>
+        <w:numPr>
+          <w:ilvl w:val="0"/>
+          <w:numId w:val="2"/>
+        </w:numPr>
+        <w:spacing w:before="240" w:after="240" w:line="360" w:lineRule="auto"/>
+        <w:jc w:val="both"/>
+        <w:rPr>
+          <w:rFonts w:ascii="Arial" w:hAnsi="Arial" w:cs="Arial"/>
+          <w:lang w:val="es-ES"/>
+        </w:rPr>
+      </w:pPr>
+      <w:r>
+        <w:rPr>
+          <w:rFonts w:ascii="Arial" w:hAnsi="Arial" w:cs="Arial"/>
+          <w:lang w:val="es-ES"/>
+        </w:rPr>
+        <w:t>Incremento de la informalidad y perpetuación del círculo vicioso</w:t>
+      </w:r>
+    </w:p>
+    <w:p>
+      <w:pPr>
+        <w:spacing w:before="240" w:after="240" w:line="360" w:lineRule="auto"/>
+        <w:jc w:val="both"/>
+        <w:rPr>
+          <w:rFonts w:ascii="Arial" w:hAnsi="Arial" w:cs="Arial"/>
+          <w:lang w:val="es-ES"/>
+        </w:rPr>
+      </w:pPr>
+      <w:r>
+        <w:rPr>
+          <w:rFonts w:ascii="Arial" w:hAnsi="Arial" w:cs="Arial"/>
+          <w:lang w:val="es-ES"/>
+        </w:rPr>
+        <w:t>Al no declarar sus actividades, las empresas y trabajadores informales quedan excluidos de beneficios estatales, lo que perpetúa la informalidad y dificulta su transición hacia la economía formal.</w:t>
+      </w:r>
+    </w:p>
+    <w:p>
+      <w:pPr>
+        <w:pStyle w:val="ListParagraph"/>
+        <w:numPr>
+          <w:ilvl w:val="0"/>
+          <w:numId w:val="2"/>
+        </w:numPr>
+        <w:spacing w:before="240" w:after="240" w:line="360" w:lineRule="auto"/>
+        <w:jc w:val="both"/>
+        <w:rPr>
+          <w:rFonts w:ascii="Arial" w:hAnsi="Arial" w:cs="Arial"/>
+          <w:lang w:val="es-ES"/>
+        </w:rPr>
+      </w:pPr>
+      <w:r>
+        <w:rPr>
+          <w:rFonts w:ascii="Arial" w:hAnsi="Arial" w:cs="Arial"/>
+          <w:lang w:val="es-ES"/>
+        </w:rPr>
+        <w:t>Desconfianza en las instituciones y legitimidad del Estado</w:t>
+      </w:r>
+    </w:p>
+    <w:p>
+      <w:pPr>
+        <w:spacing w:before="240" w:after="240" w:line="360" w:lineRule="auto"/>
+        <w:jc w:val="both"/>
+        <w:rPr>
+          <w:rFonts w:ascii="Arial" w:hAnsi="Arial" w:cs="Arial"/>
+          <w:lang w:val="es-ES"/>
+        </w:rPr>
+      </w:pPr>
+      <w:r>
+        <w:rPr>
+          <w:rFonts w:ascii="Arial" w:hAnsi="Arial" w:cs="Arial"/>
+          <w:lang w:val="es-ES"/>
+        </w:rPr>
+        <w:t>Cuando la economía sumergida crece, se erosiona la confianza en el sistema fiscal y en las instituciones públicas, ya que se percibe como ineficiente o injusto. Esto puede desincentivar aún más el cumplimiento fiscal y promover la evasión.</w:t>
+      </w:r>
+    </w:p>
+    <w:p>
+      <w:pPr>
+        <w:pStyle w:val="ListParagraph"/>
+        <w:numPr>
+          <w:ilvl w:val="0"/>
+          <w:numId w:val="2"/>
+        </w:numPr>
+        <w:spacing w:before="240" w:after="240" w:line="360" w:lineRule="auto"/>
+        <w:jc w:val="both"/>
+        <w:rPr>
+          <w:rFonts w:ascii="Arial" w:hAnsi="Arial" w:cs="Arial"/>
+          <w:lang w:val="es-ES"/>
+        </w:rPr>
+      </w:pPr>
+      <w:r>
+        <w:rPr>
+          <w:rFonts w:ascii="Arial" w:hAnsi="Arial" w:cs="Arial"/>
+          <w:lang w:val="es-ES"/>
+        </w:rPr>
+        <w:t>Impacto macroeconómico</w:t>
+      </w:r>
+    </w:p>
+    <w:p>
+      <w:pPr>
+        <w:spacing w:before="240" w:after="240" w:line="360" w:lineRule="auto"/>
+        <w:jc w:val="both"/>
+        <w:rPr>
+          <w:rFonts w:ascii="Arial" w:hAnsi="Arial" w:cs="Arial"/>
+          <w:lang w:val="es-ES"/>
+        </w:rPr>
+      </w:pPr>
+      <w:r>
+        <w:rPr>
+          <w:rFonts w:ascii="Arial" w:hAnsi="Arial" w:cs="Arial"/>
+          <w:lang w:val="es-ES"/>
+        </w:rPr>
+        <w:t>La economía sumergida dificulta la planificación y ejecución de políticas económicas, ya que genera información incompleta o distorsionada sobre el mercado laboral, el PIB y otras variables económicas clave.</w:t>
+      </w:r>
+    </w:p>
+    <w:p>
+      <w:pPr>
+        <w:spacing w:before="240" w:after="240" w:line="360" w:lineRule="auto"/>
+        <w:jc w:val="both"/>
+        <w:rPr>
+          <w:rFonts w:ascii="Arial" w:hAnsi="Arial" w:cs="Arial"/>
+          <w:lang w:val="es-ES"/>
+        </w:rPr>
+      </w:pPr>
+      <w:r>
+        <w:rPr>
+          <w:rFonts w:ascii="Arial" w:hAnsi="Arial" w:cs="Arial"/>
+          <w:lang w:val="es-ES"/>
+        </w:rPr>
+        <w:t>Referencias:</w:t>
+      </w:r>
+    </w:p>
+    <w:p>
+      <w:pPr>
+        <w:spacing w:before="240" w:after="240" w:line="360" w:lineRule="auto"/>
+        <w:jc w:val="both"/>
+        <w:rPr>
+          <w:rFonts w:ascii="Arial" w:hAnsi="Arial" w:cs="Arial"/>
+          <w:lang w:val="es-ES"/>
+        </w:rPr>
+      </w:pPr>
+      <w:hyperlink r:id="rId18" w:history="1">
+        <w:r>
+          <w:rPr>
+            <w:rStyle w:val="Hyperlink"/>
+            <w:rFonts w:ascii="Arial" w:hAnsi="Arial" w:cs="Arial"/>
+            <w:lang w:val="es-ES"/>
+          </w:rPr>
+          <w:t>https://www.google.es/url?sa=t&amp;source=web&amp;rct=j&amp;opi=89978449&amp;url=https://www.elsevier.es/en-revista-revista-latinoamericana-derecho-social-89-articulo-economia-sumergida-y-relaciones-laborales-S1870467015000172&amp;ved=2ahUKEwiN2LDIn9-JAxWSlP0HHcxPFuU4ChAWegQIExAB&amp;usg=AOvVaw2vuH1EkQwSqkk0KR-RHyWX</w:t>
+        </w:r>
+      </w:hyperlink>
+    </w:p>
+    <w:p>
+      <w:pPr>
+        <w:spacing w:before="240" w:after="240" w:line="360" w:lineRule="auto"/>
+        <w:jc w:val="both"/>
+        <w:rPr>
+          <w:rFonts w:ascii="Arial" w:hAnsi="Arial" w:cs="Arial"/>
+          <w:lang w:val="es-ES"/>
+        </w:rPr>
+      </w:pPr>
+      <w:hyperlink r:id="rId19" w:history="1">
+        <w:r>
+          <w:rPr>
+            <w:rStyle w:val="Hyperlink"/>
+            <w:rFonts w:ascii="Arial" w:hAnsi="Arial" w:cs="Arial"/>
+            <w:lang w:val="es-ES"/>
+          </w:rPr>
+          <w:t>https://protecciondatos-lopd.com/empresas/economia-sumergida/#Que_efectos_tiene_la_economia_sumergida</w:t>
+        </w:r>
+      </w:hyperlink>
+    </w:p>
+    <w:p>
+      <w:pPr>
+        <w:spacing w:before="240" w:after="240" w:line="360" w:lineRule="auto"/>
+        <w:jc w:val="both"/>
+        <w:rPr>
+          <w:rFonts w:ascii="Arial" w:hAnsi="Arial" w:cs="Arial"/>
+          <w:lang w:val="es-ES"/>
+        </w:rPr>
+      </w:pPr>
+      <w:hyperlink r:id="rId20" w:history="1">
+        <w:r>
+          <w:rPr>
+            <w:rStyle w:val="Hyperlink"/>
+            <w:rFonts w:ascii="Arial" w:hAnsi="Arial" w:cs="Arial"/>
+            <w:lang w:val="es-ES"/>
+          </w:rPr>
+          <w:t>https://www.quecursar.com/la-economia-sumergida-tiene-consecuencias-negativas-en-nuestra-sociedad</w:t>
+        </w:r>
+      </w:hyperlink>
       <w:r>
         <w:rPr>
           <w:rFonts w:ascii="Arial" w:hAnsi="Arial" w:cs="Arial"/>
@@ -4084,32 +4766,465 @@
           <w:lang w:val="es-ES"/>
         </w:rPr>
       </w:pPr>
-      <w:bookmarkStart w:id="9" w:name="_Toc182560134"/>
+      <w:bookmarkStart w:id="10" w:name="_Toc182560135"/>
       <w:r>
         <w:rPr>
           <w:rFonts w:ascii="Arial" w:hAnsi="Arial" w:cs="Arial"/>
           <w:lang w:val="es-ES"/>
         </w:rPr>
         <w:lastRenderedPageBreak/>
-        <w:t>Externalidades de no pagar impuestos</w:t>
-      </w:r>
-      <w:bookmarkEnd w:id="9"/>
-    </w:p>
-    <w:p>
-      <w:pPr>
-        <w:spacing w:before="240" w:after="240" w:line="360" w:lineRule="auto"/>
-        <w:jc w:val="both"/>
-        <w:rPr>
-          <w:rFonts w:ascii="Arial" w:hAnsi="Arial" w:cs="Arial"/>
-          <w:lang w:val="es-ES"/>
-        </w:rPr>
-      </w:pPr>
-      <w:r>
-        <w:rPr>
-          <w:rFonts w:ascii="Arial" w:hAnsi="Arial" w:cs="Arial"/>
-          <w:lang w:val="es-ES"/>
-        </w:rPr>
-        <w:t>Texto.</w:t>
+        <w:t>¿A quién perjudica y a quién beneficia la economía sumergida?</w:t>
+      </w:r>
+      <w:bookmarkEnd w:id="10"/>
+    </w:p>
+    <w:p>
+      <w:pPr>
+        <w:spacing w:before="240" w:after="240" w:line="360" w:lineRule="auto"/>
+        <w:jc w:val="both"/>
+        <w:rPr>
+          <w:rFonts w:ascii="Arial" w:hAnsi="Arial" w:cs="Arial"/>
+          <w:lang w:val="es-ES"/>
+        </w:rPr>
+      </w:pPr>
+      <w:r>
+        <w:rPr>
+          <w:rFonts w:ascii="Arial" w:hAnsi="Arial" w:cs="Arial"/>
+          <w:lang w:val="es-ES"/>
+        </w:rPr>
+        <w:t>Por lo que respecta a quien perjudica la economía sumergía, podemos citar al propio Estado debido a la pérdida de ingresos fiscales.</w:t>
+      </w:r>
+    </w:p>
+    <w:p>
+      <w:pPr>
+        <w:spacing w:before="240" w:after="240" w:line="360" w:lineRule="auto"/>
+        <w:jc w:val="both"/>
+        <w:rPr>
+          <w:rFonts w:ascii="Arial" w:hAnsi="Arial" w:cs="Arial"/>
+          <w:lang w:val="es-ES"/>
+        </w:rPr>
+      </w:pPr>
+      <w:r>
+        <w:rPr>
+          <w:rFonts w:ascii="Arial" w:hAnsi="Arial" w:cs="Arial"/>
+          <w:lang w:val="es-ES"/>
+        </w:rPr>
+        <w:t>No obstante, la recaudación de la Hacienda española se encuentra en máximos año tras año, siendo 2020 el único año en el que los ingresos no han aumentado</w:t>
+      </w:r>
+      <w:r>
+        <w:rPr>
+          <w:rFonts w:ascii="Arial" w:hAnsi="Arial" w:cs="Arial"/>
+          <w:lang w:val="es-ES"/>
+        </w:rPr>
+        <w:t>, tal y como se puede apreciar en la infografía abajo referenciada</w:t>
+      </w:r>
+      <w:r>
+        <w:rPr>
+          <w:rFonts w:ascii="Arial" w:hAnsi="Arial" w:cs="Arial"/>
+          <w:lang w:val="es-ES"/>
+        </w:rPr>
+        <w:t>.</w:t>
+      </w:r>
+      <w:r>
+        <w:rPr>
+          <w:rFonts w:ascii="Arial" w:hAnsi="Arial" w:cs="Arial"/>
+          <w:lang w:val="es-ES"/>
+        </w:rPr>
+        <w:t xml:space="preserve"> Por tanto, teniendo en cuenta el constante aumento en los recursos disponibles, </w:t>
+      </w:r>
+      <w:r>
+        <w:rPr>
+          <w:rFonts w:ascii="Arial" w:hAnsi="Arial" w:cs="Arial"/>
+          <w:lang w:val="es-ES"/>
+        </w:rPr>
+        <w:t>el efecto de la economía sumergida va siendo cada vez menor.</w:t>
+      </w:r>
+    </w:p>
+    <w:p>
+      <w:pPr>
+        <w:spacing w:before="240" w:after="240" w:line="360" w:lineRule="auto"/>
+        <w:jc w:val="both"/>
+        <w:rPr>
+          <w:rFonts w:ascii="Arial" w:hAnsi="Arial" w:cs="Arial"/>
+          <w:lang w:val="es-ES"/>
+        </w:rPr>
+      </w:pPr>
+      <w:r>
+        <w:rPr>
+          <w:rFonts w:ascii="Arial" w:hAnsi="Arial" w:cs="Arial"/>
+          <w:lang w:val="es-ES"/>
+        </w:rPr>
+        <w:t xml:space="preserve">Asimismo, </w:t>
+      </w:r>
+      <w:r>
+        <w:rPr>
+          <w:rFonts w:ascii="Arial" w:hAnsi="Arial" w:cs="Arial"/>
+          <w:lang w:val="es-ES"/>
+        </w:rPr>
+        <w:t xml:space="preserve">uno de los argumentos, por no decir el principal que se le achaca a la economía sumergida es que no se podrían mantener los servicios públicos tales como la salud, la educación o las carreteras. Sin embargo, </w:t>
+      </w:r>
+      <w:r>
+        <w:rPr>
+          <w:rFonts w:ascii="Arial" w:hAnsi="Arial" w:cs="Arial"/>
+          <w:lang w:val="es-ES"/>
+        </w:rPr>
+        <w:t>de acuerdo al ranking de eficacia del gasto público, España se encuentra a la cola de la OCDE y podría tener el mismo nivel de eficacia empleando el 74% del gasto actual</w:t>
+      </w:r>
+      <w:r>
+        <w:rPr>
+          <w:rFonts w:ascii="Arial" w:hAnsi="Arial" w:cs="Arial"/>
+          <w:lang w:val="es-ES"/>
+        </w:rPr>
+        <w:t>. Por tanto, podría asumirse la reducción de la recaudación de la economía sumergida.</w:t>
+      </w:r>
+    </w:p>
+    <w:p>
+      <w:pPr>
+        <w:spacing w:before="240" w:after="240" w:line="360" w:lineRule="auto"/>
+        <w:jc w:val="both"/>
+        <w:rPr>
+          <w:rFonts w:ascii="Arial" w:hAnsi="Arial" w:cs="Arial"/>
+          <w:lang w:val="es-ES"/>
+        </w:rPr>
+      </w:pPr>
+      <w:r>
+        <w:rPr>
+          <w:rFonts w:ascii="Arial" w:hAnsi="Arial" w:cs="Arial"/>
+          <w:lang w:val="es-ES"/>
+        </w:rPr>
+        <w:t>Finalmente, en cuanto a perjudicados por la economía sumergida tendríamos a los propios trabajadores, ya que no estarían cubiertos de cara a reveses como el de la pandemia, a bajas, discapacidad o jubilación.</w:t>
+      </w:r>
+    </w:p>
+    <w:p>
+      <w:pPr>
+        <w:spacing w:before="240" w:after="240" w:line="360" w:lineRule="auto"/>
+        <w:jc w:val="both"/>
+        <w:rPr>
+          <w:rFonts w:ascii="Arial" w:hAnsi="Arial" w:cs="Arial"/>
+          <w:lang w:val="es-ES"/>
+        </w:rPr>
+      </w:pPr>
+      <w:r>
+        <w:rPr>
+          <w:rFonts w:ascii="Arial" w:hAnsi="Arial" w:cs="Arial"/>
+          <w:lang w:val="es-ES"/>
+        </w:rPr>
+        <w:t>En cuanto a quienes beneficia, tendríamos a los trabajadores informales ya que tendrían acceso al salario sin l</w:t>
+      </w:r>
+      <w:r>
+        <w:rPr>
+          <w:rFonts w:ascii="Arial" w:hAnsi="Arial" w:cs="Arial"/>
+          <w:lang w:val="es-ES"/>
+        </w:rPr>
+        <w:t>o</w:t>
+      </w:r>
+      <w:r>
+        <w:rPr>
+          <w:rFonts w:ascii="Arial" w:hAnsi="Arial" w:cs="Arial"/>
+          <w:lang w:val="es-ES"/>
+        </w:rPr>
+        <w:t>s impuestos</w:t>
+      </w:r>
+      <w:r>
+        <w:rPr>
+          <w:rFonts w:ascii="Arial" w:hAnsi="Arial" w:cs="Arial"/>
+          <w:lang w:val="es-ES"/>
+        </w:rPr>
+        <w:t>, a pesar de los problemas citados en el párrafo anterior</w:t>
+      </w:r>
+      <w:r>
+        <w:rPr>
+          <w:rFonts w:ascii="Arial" w:hAnsi="Arial" w:cs="Arial"/>
+          <w:lang w:val="es-ES"/>
+        </w:rPr>
+        <w:t>.</w:t>
+      </w:r>
+    </w:p>
+    <w:p>
+      <w:pPr>
+        <w:spacing w:before="240" w:after="240" w:line="360" w:lineRule="auto"/>
+        <w:jc w:val="both"/>
+        <w:rPr>
+          <w:rFonts w:ascii="Arial" w:hAnsi="Arial" w:cs="Arial"/>
+          <w:lang w:val="es-ES"/>
+        </w:rPr>
+      </w:pPr>
+      <w:r>
+        <w:rPr>
+          <w:rFonts w:ascii="Arial" w:hAnsi="Arial" w:cs="Arial"/>
+          <w:lang w:val="es-ES"/>
+        </w:rPr>
+        <w:t>También a las empresas informales, que ahorran grandes cantidades de dinero que no tienen que tributar.</w:t>
+      </w:r>
+    </w:p>
+    <w:p>
+      <w:pPr>
+        <w:spacing w:before="240" w:after="240" w:line="360" w:lineRule="auto"/>
+        <w:jc w:val="both"/>
+        <w:rPr>
+          <w:rFonts w:ascii="Arial" w:hAnsi="Arial" w:cs="Arial"/>
+          <w:lang w:val="es-ES"/>
+        </w:rPr>
+      </w:pPr>
+      <w:r>
+        <w:rPr>
+          <w:rFonts w:ascii="Arial" w:hAnsi="Arial" w:cs="Arial"/>
+          <w:lang w:val="es-ES"/>
+        </w:rPr>
+        <w:t>Finalmente, es posible que los consumidores también puedan percibir cierto ahorro en la compra de los productos o servicios al no soportar el IVA</w:t>
+      </w:r>
+      <w:r>
+        <w:rPr>
+          <w:rFonts w:ascii="Arial" w:hAnsi="Arial" w:cs="Arial"/>
+          <w:lang w:val="es-ES"/>
+        </w:rPr>
+        <w:t xml:space="preserve"> o el resto de la carga impositiva (Impuesto de Sociedades o IRPF, por ejemplo)</w:t>
+      </w:r>
+      <w:r>
+        <w:rPr>
+          <w:rFonts w:ascii="Arial" w:hAnsi="Arial" w:cs="Arial"/>
+          <w:lang w:val="es-ES"/>
+        </w:rPr>
+        <w:t>.</w:t>
+      </w:r>
+      <w:r>
+        <w:rPr>
+          <w:rFonts w:ascii="Arial" w:hAnsi="Arial" w:cs="Arial"/>
+          <w:lang w:val="es-ES"/>
+        </w:rPr>
+        <w:t xml:space="preserve"> De hecho, en el caso del IVA podemos encontrar un ejemplo en la bajada temporal del IVA que finalizó recientemente.</w:t>
+      </w:r>
+      <w:r>
+        <w:rPr>
+          <w:rFonts w:ascii="Arial" w:hAnsi="Arial" w:cs="Arial"/>
+          <w:lang w:val="es-ES"/>
+        </w:rPr>
+        <w:t xml:space="preserve"> En el informe de ESADE de 2023 se compararon los productos a los que se redujo el IVA como medida temporal y a los que no se le redujo, mostrándose un total traslado de la reducción del IVA al precio de compra por parte del consumidor:</w:t>
+      </w:r>
+    </w:p>
+    <w:p>
+      <w:pPr>
+        <w:spacing w:before="240" w:after="240" w:line="360" w:lineRule="auto"/>
+        <w:jc w:val="both"/>
+        <w:rPr>
+          <w:rFonts w:ascii="Arial" w:hAnsi="Arial" w:cs="Arial"/>
+          <w:lang w:val="es-ES"/>
+        </w:rPr>
+      </w:pPr>
+      <w:r>
+        <w:rPr>
+          <w:rFonts w:ascii="Arial" w:hAnsi="Arial" w:cs="Arial"/>
+          <w:lang w:val="es-ES"/>
+        </w:rPr>
+        <w:lastRenderedPageBreak/>
+        <w:drawing>
+          <wp:inline distT="0" distB="0" distL="0" distR="0" wp14:anchorId="1385F6CC" wp14:editId="40FD6517">
+            <wp:extent cx="3871535" cy="2302933"/>
+            <wp:effectExtent l="0" t="0" r="2540" b="0"/>
+            <wp:docPr id="739553961" name="Picture 1"/>
+            <wp:cNvGraphicFramePr>
+              <a:graphicFrameLocks xmlns:a="http://schemas.openxmlformats.org/drawingml/2006/main" noChangeAspect="1"/>
+            </wp:cNvGraphicFramePr>
+            <a:graphic xmlns:a="http://schemas.openxmlformats.org/drawingml/2006/main">
+              <a:graphicData uri="http://schemas.openxmlformats.org/drawingml/2006/picture">
+                <pic:pic xmlns:pic="http://schemas.openxmlformats.org/drawingml/2006/picture">
+                  <pic:nvPicPr>
+                    <pic:cNvPr id="739553961" name=""/>
+                    <pic:cNvPicPr/>
+                  </pic:nvPicPr>
+                  <pic:blipFill>
+                    <a:blip r:embed="rId21"/>
+                    <a:stretch>
+                      <a:fillRect/>
+                    </a:stretch>
+                  </pic:blipFill>
+                  <pic:spPr>
+                    <a:xfrm>
+                      <a:off x="0" y="0"/>
+                      <a:ext cx="3910312" cy="2325999"/>
+                    </a:xfrm>
+                    <a:prstGeom prst="rect">
+                      <a:avLst/>
+                    </a:prstGeom>
+                  </pic:spPr>
+                </pic:pic>
+              </a:graphicData>
+            </a:graphic>
+          </wp:inline>
+        </w:drawing>
+      </w:r>
+    </w:p>
+    <w:p>
+      <w:pPr>
+        <w:spacing w:before="240" w:after="240" w:line="360" w:lineRule="auto"/>
+        <w:jc w:val="both"/>
+        <w:rPr>
+          <w:rFonts w:ascii="Arial" w:hAnsi="Arial" w:cs="Arial"/>
+          <w:lang w:val="es-ES"/>
+        </w:rPr>
+      </w:pPr>
+      <w:r>
+        <w:rPr>
+          <w:rFonts w:ascii="Arial" w:hAnsi="Arial" w:cs="Arial"/>
+          <w:lang w:val="es-ES"/>
+        </w:rPr>
+        <w:t>Figura X. Reducción del IVA y repercusión en el precio final.</w:t>
+      </w:r>
+    </w:p>
+    <w:p>
+      <w:pPr>
+        <w:spacing w:before="240" w:after="240" w:line="360" w:lineRule="auto"/>
+        <w:jc w:val="both"/>
+        <w:rPr>
+          <w:rFonts w:ascii="Arial" w:hAnsi="Arial" w:cs="Arial"/>
+          <w:lang w:val="es-ES"/>
+        </w:rPr>
+      </w:pPr>
+      <w:r>
+        <w:rPr>
+          <w:rFonts w:ascii="Arial" w:hAnsi="Arial" w:cs="Arial"/>
+          <w:lang w:val="es-ES"/>
+        </w:rPr>
+        <w:t>Referencias:</w:t>
+      </w:r>
+    </w:p>
+    <w:p>
+      <w:pPr>
+        <w:spacing w:before="240" w:after="240" w:line="360" w:lineRule="auto"/>
+        <w:jc w:val="both"/>
+        <w:rPr>
+          <w:rFonts w:ascii="Arial" w:hAnsi="Arial" w:cs="Arial"/>
+          <w:lang w:val="es-ES"/>
+        </w:rPr>
+      </w:pPr>
+      <w:r>
+        <w:rPr>
+          <w:rFonts w:ascii="Arial" w:hAnsi="Arial" w:cs="Arial"/>
+          <w:lang w:val="es-ES"/>
+        </w:rPr>
+        <w:t xml:space="preserve">Aumento ingresos Hacienda: </w:t>
+      </w:r>
+      <w:hyperlink r:id="rId22" w:history="1">
+        <w:r>
+          <w:rPr>
+            <w:rStyle w:val="Hyperlink"/>
+            <w:rFonts w:ascii="Arial" w:hAnsi="Arial" w:cs="Arial"/>
+            <w:lang w:val="es-ES"/>
+          </w:rPr>
+          <w:t>https://sede.agenciatributaria.gob.es/static_files/Sede/Tema/Estadisticas/Recaudacion_Tributaria/Informes_mensuales/Infografia_IMRT_es_es.pdf</w:t>
+        </w:r>
+      </w:hyperlink>
+      <w:r>
+        <w:rPr>
+          <w:rFonts w:ascii="Arial" w:hAnsi="Arial" w:cs="Arial"/>
+          <w:lang w:val="es-ES"/>
+        </w:rPr>
+        <w:t xml:space="preserve"> </w:t>
+      </w:r>
+    </w:p>
+    <w:p>
+      <w:pPr>
+        <w:spacing w:before="240" w:after="240" w:line="360" w:lineRule="auto"/>
+        <w:jc w:val="both"/>
+        <w:rPr>
+          <w:rFonts w:ascii="Arial" w:hAnsi="Arial" w:cs="Arial"/>
+          <w:lang w:val="es-ES"/>
+        </w:rPr>
+      </w:pPr>
+      <w:r>
+        <w:rPr>
+          <w:rFonts w:ascii="Arial" w:hAnsi="Arial" w:cs="Arial"/>
+          <w:lang w:val="es-ES"/>
+        </w:rPr>
+        <w:t xml:space="preserve">Eficiencia en el gasto: </w:t>
+      </w:r>
+      <w:hyperlink r:id="rId23" w:history="1">
+        <w:r>
+          <w:rPr>
+            <w:rStyle w:val="Hyperlink"/>
+            <w:rFonts w:ascii="Arial" w:hAnsi="Arial" w:cs="Arial"/>
+            <w:lang w:val="es-ES"/>
+          </w:rPr>
+          <w:t>https://www.eleconomista.es/economia/noticias/11789624/05/22/Espana-a-la-cola-en-la-eficacia-del-gasto-publico-de-los-21-paises-de-la-OCDE.html</w:t>
+        </w:r>
+      </w:hyperlink>
+      <w:r>
+        <w:rPr>
+          <w:rFonts w:ascii="Arial" w:hAnsi="Arial" w:cs="Arial"/>
+          <w:lang w:val="es-ES"/>
+        </w:rPr>
+        <w:t xml:space="preserve"> </w:t>
+      </w:r>
+    </w:p>
+    <w:p>
+      <w:pPr>
+        <w:spacing w:before="240" w:after="240" w:line="360" w:lineRule="auto"/>
+        <w:jc w:val="both"/>
+        <w:rPr>
+          <w:rFonts w:ascii="Arial" w:hAnsi="Arial" w:cs="Arial"/>
+          <w:lang w:val="es-ES"/>
+        </w:rPr>
+      </w:pPr>
+      <w:r>
+        <w:rPr>
+          <w:rFonts w:ascii="Arial" w:hAnsi="Arial" w:cs="Arial"/>
+          <w:lang w:val="es-ES"/>
+        </w:rPr>
+        <w:t xml:space="preserve">Almunia, M., </w:t>
+      </w:r>
+      <w:proofErr w:type="spellStart"/>
+      <w:r>
+        <w:rPr>
+          <w:rFonts w:ascii="Arial" w:hAnsi="Arial" w:cs="Arial"/>
+          <w:lang w:val="es-ES"/>
+        </w:rPr>
+        <w:t>Martinez</w:t>
+      </w:r>
+      <w:proofErr w:type="spellEnd"/>
+      <w:r>
+        <w:rPr>
+          <w:rFonts w:ascii="Arial" w:hAnsi="Arial" w:cs="Arial"/>
+          <w:lang w:val="es-ES"/>
+        </w:rPr>
+        <w:t xml:space="preserve">, J., &amp; </w:t>
+      </w:r>
+      <w:proofErr w:type="spellStart"/>
+      <w:r>
+        <w:rPr>
+          <w:rFonts w:ascii="Arial" w:hAnsi="Arial" w:cs="Arial"/>
+          <w:lang w:val="es-ES"/>
+        </w:rPr>
+        <w:t>Martinez</w:t>
+      </w:r>
+      <w:proofErr w:type="spellEnd"/>
+      <w:r>
+        <w:rPr>
+          <w:rFonts w:ascii="Arial" w:hAnsi="Arial" w:cs="Arial"/>
+          <w:lang w:val="es-ES"/>
+        </w:rPr>
+        <w:t xml:space="preserve">, A. (2023). </w:t>
+      </w:r>
+      <w:r>
+        <w:rPr>
+          <w:rFonts w:ascii="Arial" w:hAnsi="Arial" w:cs="Arial"/>
+          <w:i/>
+          <w:iCs/>
+          <w:lang w:val="es-ES"/>
+        </w:rPr>
+        <w:t>La reducción del IVA en los alimentos básicos: evaluación y recomendaciones</w:t>
+      </w:r>
+      <w:r>
+        <w:rPr>
+          <w:rFonts w:ascii="Arial" w:hAnsi="Arial" w:cs="Arial"/>
+          <w:lang w:val="es-ES"/>
+        </w:rPr>
+        <w:t>. https://doi.org/10.56269/20230328/MA</w:t>
+      </w:r>
+      <w:r>
+        <w:rPr>
+          <w:rFonts w:ascii="Arial" w:hAnsi="Arial" w:cs="Arial"/>
+          <w:lang w:val="es-ES"/>
+        </w:rPr>
+        <w:t>.</w:t>
       </w:r>
     </w:p>
     <w:p>
@@ -4139,61 +5254,6 @@
           <w:lang w:val="es-ES"/>
         </w:rPr>
       </w:pPr>
-      <w:bookmarkStart w:id="10" w:name="_Toc182560135"/>
-      <w:r>
-        <w:rPr>
-          <w:rFonts w:ascii="Arial" w:hAnsi="Arial" w:cs="Arial"/>
-          <w:lang w:val="es-ES"/>
-        </w:rPr>
-        <w:lastRenderedPageBreak/>
-        <w:t>¿A quién perjudica y a quién beneficia la economía sumergida?</w:t>
-      </w:r>
-      <w:bookmarkEnd w:id="10"/>
-    </w:p>
-    <w:p>
-      <w:pPr>
-        <w:spacing w:before="240" w:after="240" w:line="360" w:lineRule="auto"/>
-        <w:jc w:val="both"/>
-        <w:rPr>
-          <w:rFonts w:ascii="Arial" w:hAnsi="Arial" w:cs="Arial"/>
-          <w:lang w:val="es-ES"/>
-        </w:rPr>
-      </w:pPr>
-      <w:r>
-        <w:rPr>
-          <w:rFonts w:ascii="Arial" w:hAnsi="Arial" w:cs="Arial"/>
-          <w:lang w:val="es-ES"/>
-        </w:rPr>
-        <w:t>Texto.</w:t>
-      </w:r>
-    </w:p>
-    <w:p>
-      <w:pPr>
-        <w:spacing w:before="240" w:after="240" w:line="360" w:lineRule="auto"/>
-        <w:jc w:val="both"/>
-        <w:rPr>
-          <w:rFonts w:ascii="Arial" w:hAnsi="Arial" w:cs="Arial"/>
-          <w:lang w:val="es-ES"/>
-        </w:rPr>
-      </w:pPr>
-      <w:r>
-        <w:rPr>
-          <w:rFonts w:ascii="Arial" w:hAnsi="Arial" w:cs="Arial"/>
-          <w:lang w:val="es-ES"/>
-        </w:rPr>
-        <w:br w:type="page"/>
-      </w:r>
-    </w:p>
-    <w:p>
-      <w:pPr>
-        <w:pStyle w:val="Heading1"/>
-        <w:spacing w:after="240" w:line="360" w:lineRule="auto"/>
-        <w:jc w:val="both"/>
-        <w:rPr>
-          <w:rFonts w:ascii="Arial" w:hAnsi="Arial" w:cs="Arial"/>
-          <w:lang w:val="es-ES"/>
-        </w:rPr>
-      </w:pPr>
       <w:bookmarkStart w:id="11" w:name="_Toc182560136"/>
       <w:r>
         <w:rPr>
@@ -4219,14 +5279,246 @@
           <w:rFonts w:ascii="Arial" w:hAnsi="Arial" w:cs="Arial"/>
           <w:lang w:val="es-ES"/>
         </w:rPr>
-        <w:t>Texto</w:t>
-      </w:r>
-      <w:r>
-        <w:rPr>
-          <w:rFonts w:ascii="Arial" w:hAnsi="Arial" w:cs="Arial"/>
-          <w:lang w:val="es-ES"/>
-        </w:rPr>
-        <w:t>.</w:t>
+        <w:t>Texto.</w:t>
+      </w:r>
+    </w:p>
+    <w:p>
+      <w:pPr>
+        <w:spacing w:before="240" w:after="240" w:line="360" w:lineRule="auto"/>
+        <w:jc w:val="both"/>
+        <w:rPr>
+          <w:rFonts w:ascii="Arial" w:hAnsi="Arial" w:cs="Arial"/>
+          <w:lang w:val="es-ES"/>
+        </w:rPr>
+      </w:pPr>
+      <w:r>
+        <w:rPr>
+          <w:rFonts w:ascii="Arial" w:hAnsi="Arial" w:cs="Arial"/>
+          <w:lang w:val="es-ES"/>
+        </w:rPr>
+        <w:drawing>
+          <wp:inline distT="0" distB="0" distL="0" distR="0" wp14:anchorId="54965465" wp14:editId="263091C4">
+            <wp:extent cx="5731510" cy="2963545"/>
+            <wp:effectExtent l="0" t="0" r="0" b="0"/>
+            <wp:docPr id="102621957" name="Picture 1"/>
+            <wp:cNvGraphicFramePr>
+              <a:graphicFrameLocks xmlns:a="http://schemas.openxmlformats.org/drawingml/2006/main" noChangeAspect="1"/>
+            </wp:cNvGraphicFramePr>
+            <a:graphic xmlns:a="http://schemas.openxmlformats.org/drawingml/2006/main">
+              <a:graphicData uri="http://schemas.openxmlformats.org/drawingml/2006/picture">
+                <pic:pic xmlns:pic="http://schemas.openxmlformats.org/drawingml/2006/picture">
+                  <pic:nvPicPr>
+                    <pic:cNvPr id="711106216" name=""/>
+                    <pic:cNvPicPr/>
+                  </pic:nvPicPr>
+                  <pic:blipFill>
+                    <a:blip r:embed="rId24"/>
+                    <a:stretch>
+                      <a:fillRect/>
+                    </a:stretch>
+                  </pic:blipFill>
+                  <pic:spPr>
+                    <a:xfrm>
+                      <a:off x="0" y="0"/>
+                      <a:ext cx="5731510" cy="2963545"/>
+                    </a:xfrm>
+                    <a:prstGeom prst="rect">
+                      <a:avLst/>
+                    </a:prstGeom>
+                  </pic:spPr>
+                </pic:pic>
+              </a:graphicData>
+            </a:graphic>
+          </wp:inline>
+        </w:drawing>
+      </w:r>
+    </w:p>
+    <w:p>
+      <w:pPr>
+        <w:spacing w:before="240" w:after="240" w:line="360" w:lineRule="auto"/>
+        <w:jc w:val="both"/>
+        <w:rPr>
+          <w:rFonts w:ascii="Arial" w:hAnsi="Arial" w:cs="Arial"/>
+          <w:lang w:val="es-ES"/>
+        </w:rPr>
+      </w:pPr>
+      <w:r>
+        <w:rPr>
+          <w:rFonts w:ascii="Arial" w:hAnsi="Arial" w:cs="Arial"/>
+          <w:lang w:val="es-ES"/>
+        </w:rPr>
+        <w:t>Figura X. Economía sumergida en Europa.</w:t>
+      </w:r>
+    </w:p>
+    <w:p>
+      <w:pPr>
+        <w:spacing w:before="240" w:after="240" w:line="360" w:lineRule="auto"/>
+        <w:jc w:val="both"/>
+        <w:rPr>
+          <w:rFonts w:ascii="Arial" w:hAnsi="Arial" w:cs="Arial"/>
+          <w:lang w:val="es-ES"/>
+        </w:rPr>
+      </w:pPr>
+      <w:r>
+        <w:lastRenderedPageBreak/>
+        <w:fldChar w:fldCharType="begin"/>
+      </w:r>
+      <w:r>
+        <w:instrText xml:space="preserve"> INCLUDEPICTURE "/Users/david13penalver/Library/Group Containers/UBF8T346G9.ms/WebArchiveCopyPasteTempFiles/com.microsoft.Word/grafico-2.png" \* MERGEFORMATINET </w:instrText>
+      </w:r>
+      <w:r>
+        <w:fldChar w:fldCharType="separate"/>
+      </w:r>
+      <w:r>
+        <w:rPr>
+          <w:noProof/>
+        </w:rPr>
+        <w:drawing>
+          <wp:inline distT="0" distB="0" distL="0" distR="0" wp14:anchorId="3054D556" wp14:editId="41890282">
+            <wp:extent cx="3064933" cy="4925773"/>
+            <wp:effectExtent l="0" t="0" r="0" b="1905"/>
+            <wp:docPr id="1496377634" name="Picture 3"/>
+            <wp:cNvGraphicFramePr>
+              <a:graphicFrameLocks xmlns:a="http://schemas.openxmlformats.org/drawingml/2006/main" noChangeAspect="1"/>
+            </wp:cNvGraphicFramePr>
+            <a:graphic xmlns:a="http://schemas.openxmlformats.org/drawingml/2006/main">
+              <a:graphicData uri="http://schemas.openxmlformats.org/drawingml/2006/picture">
+                <pic:pic xmlns:pic="http://schemas.openxmlformats.org/drawingml/2006/picture">
+                  <pic:nvPicPr>
+                    <pic:cNvPr id="0" name="Picture 3"/>
+                    <pic:cNvPicPr>
+                      <a:picLocks noChangeAspect="1" noChangeArrowheads="1"/>
+                    </pic:cNvPicPr>
+                  </pic:nvPicPr>
+                  <pic:blipFill>
+                    <a:blip r:embed="rId25">
+                      <a:extLst>
+                        <a:ext uri="{28A0092B-C50C-407E-A947-70E740481C1C}">
+                          <a14:useLocalDpi xmlns:a14="http://schemas.microsoft.com/office/drawing/2010/main" val="0"/>
+                        </a:ext>
+                      </a:extLst>
+                    </a:blip>
+                    <a:srcRect/>
+                    <a:stretch>
+                      <a:fillRect/>
+                    </a:stretch>
+                  </pic:blipFill>
+                  <pic:spPr bwMode="auto">
+                    <a:xfrm>
+                      <a:off x="0" y="0"/>
+                      <a:ext cx="3079912" cy="4949846"/>
+                    </a:xfrm>
+                    <a:prstGeom prst="rect">
+                      <a:avLst/>
+                    </a:prstGeom>
+                    <a:noFill/>
+                    <a:ln>
+                      <a:noFill/>
+                    </a:ln>
+                  </pic:spPr>
+                </pic:pic>
+              </a:graphicData>
+            </a:graphic>
+          </wp:inline>
+        </w:drawing>
+      </w:r>
+      <w:r>
+        <w:fldChar w:fldCharType="end"/>
+      </w:r>
+    </w:p>
+    <w:p>
+      <w:pPr>
+        <w:spacing w:before="240" w:after="240" w:line="360" w:lineRule="auto"/>
+        <w:jc w:val="both"/>
+        <w:rPr>
+          <w:rFonts w:ascii="Arial" w:hAnsi="Arial" w:cs="Arial"/>
+          <w:lang w:val="es-ES"/>
+        </w:rPr>
+      </w:pPr>
+      <w:r>
+        <w:rPr>
+          <w:rFonts w:ascii="Arial" w:hAnsi="Arial" w:cs="Arial"/>
+          <w:lang w:val="es-ES"/>
+        </w:rPr>
+        <w:t>Figura X. Economía sumergida en 2012.</w:t>
+      </w:r>
+    </w:p>
+    <w:p>
+      <w:pPr>
+        <w:spacing w:before="240" w:after="240" w:line="360" w:lineRule="auto"/>
+        <w:jc w:val="both"/>
+        <w:rPr>
+          <w:rFonts w:ascii="Arial" w:hAnsi="Arial" w:cs="Arial"/>
+          <w:lang w:val="es-ES"/>
+        </w:rPr>
+      </w:pPr>
+      <w:r>
+        <w:rPr>
+          <w:rFonts w:ascii="Arial" w:hAnsi="Arial" w:cs="Arial"/>
+          <w:lang w:val="es-ES"/>
+        </w:rPr>
+        <w:t>Referencias:</w:t>
+      </w:r>
+    </w:p>
+    <w:p>
+      <w:pPr>
+        <w:spacing w:before="240" w:after="240" w:line="360" w:lineRule="auto"/>
+        <w:jc w:val="both"/>
+        <w:rPr>
+          <w:rFonts w:ascii="Arial" w:hAnsi="Arial" w:cs="Arial"/>
+          <w:lang w:val="es-ES"/>
+        </w:rPr>
+      </w:pPr>
+      <w:r>
+        <w:rPr>
+          <w:rFonts w:ascii="Arial" w:hAnsi="Arial" w:cs="Arial"/>
+          <w:lang w:val="es-ES"/>
+        </w:rPr>
+        <w:t xml:space="preserve">Economía sumergida en 2012: </w:t>
+      </w:r>
+      <w:hyperlink r:id="rId26" w:history="1">
+        <w:r>
+          <w:rPr>
+            <w:rStyle w:val="Hyperlink"/>
+            <w:rFonts w:ascii="Arial" w:hAnsi="Arial" w:cs="Arial"/>
+            <w:lang w:val="es-ES"/>
+          </w:rPr>
+          <w:t>https://www.unitedexplanations.org/2014/11/20/la-lucha-por-medir-la-economia-sumergida/</w:t>
+        </w:r>
+      </w:hyperlink>
+    </w:p>
+    <w:p>
+      <w:pPr>
+        <w:spacing w:before="240" w:after="240" w:line="360" w:lineRule="auto"/>
+        <w:jc w:val="both"/>
+        <w:rPr>
+          <w:rFonts w:ascii="Arial" w:hAnsi="Arial" w:cs="Arial"/>
+          <w:lang w:val="es-ES"/>
+        </w:rPr>
+      </w:pPr>
+      <w:r>
+        <w:rPr>
+          <w:rFonts w:ascii="Arial" w:hAnsi="Arial" w:cs="Arial"/>
+          <w:lang w:val="es-ES"/>
+        </w:rPr>
+        <w:t xml:space="preserve">Economía sumergida en 2020: </w:t>
+      </w:r>
+      <w:hyperlink r:id="rId27" w:history="1">
+        <w:r>
+          <w:rPr>
+            <w:rStyle w:val="Hyperlink"/>
+            <w:rFonts w:ascii="Arial" w:hAnsi="Arial" w:cs="Arial"/>
+            <w:lang w:val="es-ES"/>
+          </w:rPr>
+          <w:t>https://www.nber.org/system/files/working_papers/w31963/w31963.pdf</w:t>
+        </w:r>
+      </w:hyperlink>
+      <w:r>
+        <w:rPr>
+          <w:rFonts w:ascii="Arial" w:hAnsi="Arial" w:cs="Arial"/>
+          <w:lang w:val="es-ES"/>
+        </w:rPr>
+        <w:t xml:space="preserve"> </w:t>
       </w:r>
     </w:p>
     <w:p>
@@ -4326,6 +5618,95 @@
 <file path=word/numbering.xml><?xml version="1.0" encoding="utf-8"?>
 <w:numbering xmlns:wpc="http://schemas.microsoft.com/office/word/2010/wordprocessingCanvas" xmlns:cx="http://schemas.microsoft.com/office/drawing/2014/chartex" xmlns:cx1="http://schemas.microsoft.com/office/drawing/2015/9/8/chartex" xmlns:cx2="http://schemas.microsoft.com/office/drawing/2015/10/21/chartex" xmlns:cx3="http://schemas.microsoft.com/office/drawing/2016/5/9/chartex" xmlns:cx4="http://schemas.microsoft.com/office/drawing/2016/5/10/chartex" xmlns:cx5="http://schemas.microsoft.com/office/drawing/2016/5/11/chartex" xmlns:cx6="http://schemas.microsoft.com/office/drawing/2016/5/12/chartex" xmlns:cx7="http://schemas.microsoft.com/office/drawing/2016/5/13/chartex" xmlns:cx8="http://schemas.microsoft.com/office/drawing/2016/5/14/chartex" xmlns:mc="http://schemas.openxmlformats.org/markup-compatibility/2006" xmlns:aink="http://schemas.microsoft.com/office/drawing/2016/ink" xmlns:am3d="http://schemas.microsoft.com/office/drawing/2017/model3d" xmlns:o="urn:schemas-microsoft-com:office:office" xmlns:oel="http://schemas.microsoft.com/office/2019/extlst" xmlns:r="http://schemas.openxmlformats.org/officeDocument/2006/relationships" xmlns:m="http://schemas.openxmlformats.org/officeDocument/2006/math" xmlns:v="urn:schemas-microsoft-com:vml" xmlns:wp14="http://schemas.microsoft.com/office/word/2010/wordprocessingDrawing" xmlns:wp="http://schemas.openxmlformats.org/drawingml/2006/wordprocessingDrawing" xmlns:w10="urn:schemas-microsoft-com:office:word" xmlns:w="http://schemas.openxmlformats.org/wordprocessingml/2006/main" xmlns:w14="http://schemas.microsoft.com/office/word/2010/wordml" xmlns:w15="http://schemas.microsoft.com/office/word/2012/wordml" xmlns:w16cex="http://schemas.microsoft.com/office/word/2018/wordml/cex" xmlns:w16cid="http://schemas.microsoft.com/office/word/2016/wordml/cid" xmlns:w16="http://schemas.microsoft.com/office/word/2018/wordml" xmlns:w16sdtdh="http://schemas.microsoft.com/office/word/2020/wordml/sdtdatahash" xmlns:w16se="http://schemas.microsoft.com/office/word/2015/wordml/symex" xmlns:wpg="http://schemas.microsoft.com/office/word/2010/wordprocessingGroup" xmlns:wpi="http://schemas.microsoft.com/office/word/2010/wordprocessingInk" xmlns:wne="http://schemas.microsoft.com/office/word/2006/wordml" xmlns:wps="http://schemas.microsoft.com/office/word/2010/wordprocessingShape" mc:Ignorable="w14 w15 w16se w16cid w16 w16cex w16sdtdh wp14">
   <w:abstractNum w:abstractNumId="0" w15:restartNumberingAfterBreak="0">
+    <w:nsid w:val="1FDA1A02"/>
+    <w:multiLevelType w:val="hybridMultilevel"/>
+    <w:tmpl w:val="E9A6177A"/>
+    <w:lvl w:ilvl="0" w:tplc="0809000F">
+      <w:start w:val="1"/>
+      <w:numFmt w:val="decimal"/>
+      <w:lvlText w:val="%1."/>
+      <w:lvlJc w:val="left"/>
+      <w:pPr>
+        <w:ind w:left="720" w:hanging="360"/>
+      </w:pPr>
+      <w:rPr>
+        <w:rFonts w:hint="default"/>
+      </w:rPr>
+    </w:lvl>
+    <w:lvl w:ilvl="1" w:tplc="08090019" w:tentative="1">
+      <w:start w:val="1"/>
+      <w:numFmt w:val="lowerLetter"/>
+      <w:lvlText w:val="%2."/>
+      <w:lvlJc w:val="left"/>
+      <w:pPr>
+        <w:ind w:left="1440" w:hanging="360"/>
+      </w:pPr>
+    </w:lvl>
+    <w:lvl w:ilvl="2" w:tplc="0809001B" w:tentative="1">
+      <w:start w:val="1"/>
+      <w:numFmt w:val="lowerRoman"/>
+      <w:lvlText w:val="%3."/>
+      <w:lvlJc w:val="right"/>
+      <w:pPr>
+        <w:ind w:left="2160" w:hanging="180"/>
+      </w:pPr>
+    </w:lvl>
+    <w:lvl w:ilvl="3" w:tplc="0809000F" w:tentative="1">
+      <w:start w:val="1"/>
+      <w:numFmt w:val="decimal"/>
+      <w:lvlText w:val="%4."/>
+      <w:lvlJc w:val="left"/>
+      <w:pPr>
+        <w:ind w:left="2880" w:hanging="360"/>
+      </w:pPr>
+    </w:lvl>
+    <w:lvl w:ilvl="4" w:tplc="08090019" w:tentative="1">
+      <w:start w:val="1"/>
+      <w:numFmt w:val="lowerLetter"/>
+      <w:lvlText w:val="%5."/>
+      <w:lvlJc w:val="left"/>
+      <w:pPr>
+        <w:ind w:left="3600" w:hanging="360"/>
+      </w:pPr>
+    </w:lvl>
+    <w:lvl w:ilvl="5" w:tplc="0809001B" w:tentative="1">
+      <w:start w:val="1"/>
+      <w:numFmt w:val="lowerRoman"/>
+      <w:lvlText w:val="%6."/>
+      <w:lvlJc w:val="right"/>
+      <w:pPr>
+        <w:ind w:left="4320" w:hanging="180"/>
+      </w:pPr>
+    </w:lvl>
+    <w:lvl w:ilvl="6" w:tplc="0809000F" w:tentative="1">
+      <w:start w:val="1"/>
+      <w:numFmt w:val="decimal"/>
+      <w:lvlText w:val="%7."/>
+      <w:lvlJc w:val="left"/>
+      <w:pPr>
+        <w:ind w:left="5040" w:hanging="360"/>
+      </w:pPr>
+    </w:lvl>
+    <w:lvl w:ilvl="7" w:tplc="08090019" w:tentative="1">
+      <w:start w:val="1"/>
+      <w:numFmt w:val="lowerLetter"/>
+      <w:lvlText w:val="%8."/>
+      <w:lvlJc w:val="left"/>
+      <w:pPr>
+        <w:ind w:left="5760" w:hanging="360"/>
+      </w:pPr>
+    </w:lvl>
+    <w:lvl w:ilvl="8" w:tplc="0809001B" w:tentative="1">
+      <w:start w:val="1"/>
+      <w:numFmt w:val="lowerRoman"/>
+      <w:lvlText w:val="%9."/>
+      <w:lvlJc w:val="right"/>
+      <w:pPr>
+        <w:ind w:left="6480" w:hanging="180"/>
+      </w:pPr>
+    </w:lvl>
+  </w:abstractNum>
+  <w:abstractNum w:abstractNumId="1" w15:restartNumberingAfterBreak="0">
     <w:nsid w:val="6312629C"/>
     <w:multiLevelType w:val="hybridMultilevel"/>
     <w:tmpl w:val="B606BC86"/>
@@ -4438,6 +5819,9 @@
     </w:lvl>
   </w:abstractNum>
   <w:num w:numId="1" w16cid:durableId="1665625161">
+    <w:abstractNumId w:val="1"/>
+  </w:num>
+  <w:num w:numId="2" w16cid:durableId="1823307683">
     <w:abstractNumId w:val="0"/>
   </w:num>
 </w:numbering>
@@ -4839,6 +6223,7 @@
   <w:style w:type="paragraph" w:default="1" w:styleId="Normal">
     <w:name w:val="Normal"/>
     <w:qFormat/>
+    <w:rsid w:val="009F713E"/>
   </w:style>
   <w:style w:type="paragraph" w:styleId="Heading1">
     <w:name w:val="heading 1"/>
@@ -5459,7 +6844,7 @@
 </file>
 
 <file path=customXml/itemProps1.xml><?xml version="1.0" encoding="utf-8"?>
-<ds:datastoreItem xmlns:ds="http://schemas.openxmlformats.org/officeDocument/2006/customXml" ds:itemID="{1A242692-0DD8-7249-8E34-DF9851E831FC}">
+<ds:datastoreItem xmlns:ds="http://schemas.openxmlformats.org/officeDocument/2006/customXml" ds:itemID="{86B03511-F56D-6F42-9321-612120A2DD7A}">
   <ds:schemaRefs>
     <ds:schemaRef ds:uri="http://schemas.openxmlformats.org/officeDocument/2006/bibliography"/>
   </ds:schemaRefs>

</xml_diff>